<commit_message>
SQL Lab 5 Added
</commit_message>
<xml_diff>
--- a/sql/SQL_LAB1.docx
+++ b/sql/SQL_LAB1.docx
@@ -2,6 +2,158 @@
 <file path=word/document.xml><?xml version="1.0" encoding="utf-8"?>
 <w:document xmlns:wpc="http://schemas.microsoft.com/office/word/2010/wordprocessingCanvas" xmlns:mc="http://schemas.openxmlformats.org/markup-compatibility/2006" xmlns:o="urn:schemas-microsoft-com:office:office" xmlns:r="http://schemas.openxmlformats.org/officeDocument/2006/relationships" xmlns:m="http://schemas.openxmlformats.org/officeDocument/2006/math" xmlns:v="urn:schemas-microsoft-com:vml" xmlns:wp14="http://schemas.microsoft.com/office/word/2010/wordprocessingDrawing" xmlns:wp="http://schemas.openxmlformats.org/drawingml/2006/wordprocessingDrawing" xmlns:w10="urn:schemas-microsoft-com:office:word" xmlns:w="http://schemas.openxmlformats.org/wordprocessingml/2006/main" xmlns:w14="http://schemas.microsoft.com/office/word/2010/wordml" xmlns:w15="http://schemas.microsoft.com/office/word/2012/wordml" xmlns:wpg="http://schemas.microsoft.com/office/word/2010/wordprocessingGroup" xmlns:wpi="http://schemas.microsoft.com/office/word/2010/wordprocessingInk" xmlns:wne="http://schemas.microsoft.com/office/word/2006/wordml" xmlns:wps="http://schemas.microsoft.com/office/word/2010/wordprocessingShape" mc:Ignorable="w14 w15 wp14">
   <w:body>
+    <w:p>
+      <w:pPr>
+        <w:rPr>
+          <w:rFonts w:ascii="Courier New" w:hAnsi="Courier New" w:cs="Courier New"/>
+          <w:b/>
+        </w:rPr>
+      </w:pPr>
+      <w:r>
+        <w:rPr>
+          <w:rFonts w:ascii="Courier New" w:hAnsi="Courier New" w:cs="Courier New"/>
+          <w:b/>
+        </w:rPr>
+        <w:t xml:space="preserve">MISC: </w:t>
+      </w:r>
+    </w:p>
+    <w:p>
+      <w:pPr>
+        <w:rPr>
+          <w:rFonts w:ascii="Courier New" w:hAnsi="Courier New" w:cs="Courier New"/>
+          <w:b/>
+        </w:rPr>
+      </w:pPr>
+      <w:proofErr w:type="spellStart"/>
+      <w:r>
+        <w:rPr>
+          <w:rFonts w:ascii="Courier New" w:hAnsi="Courier New" w:cs="Courier New"/>
+          <w:b/>
+        </w:rPr>
+        <w:t>addEventListener</w:t>
+      </w:r>
+      <w:proofErr w:type="spellEnd"/>
+      <w:r>
+        <w:rPr>
+          <w:rFonts w:ascii="Courier New" w:hAnsi="Courier New" w:cs="Courier New"/>
+          <w:b/>
+        </w:rPr>
+        <w:t>("</w:t>
+      </w:r>
+      <w:proofErr w:type="spellStart"/>
+      <w:r>
+        <w:rPr>
+          <w:rFonts w:ascii="Courier New" w:hAnsi="Courier New" w:cs="Courier New"/>
+          <w:b/>
+        </w:rPr>
+        <w:t>keypress</w:t>
+      </w:r>
+      <w:proofErr w:type="spellEnd"/>
+      <w:r>
+        <w:rPr>
+          <w:rFonts w:ascii="Courier New" w:hAnsi="Courier New" w:cs="Courier New"/>
+          <w:b/>
+        </w:rPr>
+        <w:t>",function(</w:t>
+      </w:r>
+      <w:proofErr w:type="spellStart"/>
+      <w:r>
+        <w:rPr>
+          <w:rFonts w:ascii="Courier New" w:hAnsi="Courier New" w:cs="Courier New"/>
+          <w:b/>
+        </w:rPr>
+        <w:t>ev</w:t>
+      </w:r>
+      <w:proofErr w:type="spellEnd"/>
+      <w:r>
+        <w:rPr>
+          <w:rFonts w:ascii="Courier New" w:hAnsi="Courier New" w:cs="Courier New"/>
+          <w:b/>
+        </w:rPr>
+        <w:t>){</w:t>
+      </w:r>
+      <w:r>
+        <w:rPr>
+          <w:rFonts w:ascii="Courier New" w:hAnsi="Courier New" w:cs="Courier New"/>
+          <w:b/>
+        </w:rPr>
+        <w:t xml:space="preserve"> </w:t>
+      </w:r>
+      <w:r>
+        <w:rPr>
+          <w:rFonts w:ascii="Courier New" w:hAnsi="Courier New" w:cs="Courier New"/>
+          <w:b/>
+        </w:rPr>
+        <w:t>if(</w:t>
+      </w:r>
+      <w:proofErr w:type="spellStart"/>
+      <w:r>
+        <w:rPr>
+          <w:rFonts w:ascii="Courier New" w:hAnsi="Courier New" w:cs="Courier New"/>
+          <w:b/>
+        </w:rPr>
+        <w:t>ev.key</w:t>
+      </w:r>
+      <w:proofErr w:type="spellEnd"/>
+      <w:r>
+        <w:rPr>
+          <w:rFonts w:ascii="Courier New" w:hAnsi="Courier New" w:cs="Courier New"/>
+          <w:b/>
+        </w:rPr>
+        <w:t>=='}')</w:t>
+      </w:r>
+      <w:r>
+        <w:rPr>
+          <w:rFonts w:ascii="Courier New" w:hAnsi="Courier New" w:cs="Courier New"/>
+          <w:b/>
+        </w:rPr>
+        <w:t>{</w:t>
+      </w:r>
+      <w:r>
+        <w:rPr>
+          <w:rFonts w:ascii="Courier New" w:hAnsi="Courier New" w:cs="Courier New"/>
+          <w:b/>
+        </w:rPr>
+        <w:t xml:space="preserve"> </w:t>
+      </w:r>
+      <w:proofErr w:type="spellStart"/>
+      <w:r>
+        <w:rPr>
+          <w:rFonts w:ascii="Courier New" w:hAnsi="Courier New" w:cs="Courier New"/>
+          <w:b/>
+        </w:rPr>
+        <w:t>ev.preventDefault</w:t>
+      </w:r>
+      <w:proofErr w:type="spellEnd"/>
+      <w:r>
+        <w:rPr>
+          <w:rFonts w:ascii="Courier New" w:hAnsi="Courier New" w:cs="Courier New"/>
+          <w:b/>
+        </w:rPr>
+        <w:t>();</w:t>
+      </w:r>
+      <w:r>
+        <w:rPr>
+          <w:rFonts w:ascii="Courier New" w:hAnsi="Courier New" w:cs="Courier New"/>
+          <w:b/>
+        </w:rPr>
+        <w:t>p1003_RunButton();</w:t>
+      </w:r>
+      <w:r>
+        <w:rPr>
+          <w:rFonts w:ascii="Courier New" w:hAnsi="Courier New" w:cs="Courier New"/>
+          <w:b/>
+        </w:rPr>
+        <w:t>}</w:t>
+      </w:r>
+      <w:r>
+        <w:rPr>
+          <w:rFonts w:ascii="Courier New" w:hAnsi="Courier New" w:cs="Courier New"/>
+          <w:b/>
+        </w:rPr>
+        <w:t>})</w:t>
+      </w:r>
+    </w:p>
     <w:p>
       <w:pPr>
         <w:pStyle w:val="ListParagraph"/>
@@ -966,6 +1118,7 @@
           <w:rFonts w:ascii="Courier New" w:hAnsi="Courier New" w:cs="Courier New"/>
           <w:b/>
         </w:rPr>
+        <w:lastRenderedPageBreak/>
         <w:t>EXAMPLE</w:t>
       </w:r>
       <w:proofErr w:type="gramStart"/>
@@ -1054,7 +1207,6 @@
         <w:rPr>
           <w:rFonts w:ascii="Courier New" w:hAnsi="Courier New" w:cs="Courier New"/>
         </w:rPr>
-        <w:lastRenderedPageBreak/>
         <w:t>DROP &lt;</w:t>
       </w:r>
       <w:proofErr w:type="spellStart"/>
@@ -4900,6 +5052,7 @@
                 <w:sz w:val="16"/>
                 <w:szCs w:val="16"/>
               </w:rPr>
+              <w:lastRenderedPageBreak/>
               <w:t>23 minutes ago</w:t>
             </w:r>
           </w:p>
@@ -5310,7 +5463,6 @@
                 <w:sz w:val="16"/>
                 <w:szCs w:val="16"/>
               </w:rPr>
-              <w:lastRenderedPageBreak/>
               <w:t>24 minutes ago</w:t>
             </w:r>
           </w:p>
@@ -9563,6 +9715,7 @@
                 <w:sz w:val="16"/>
                 <w:szCs w:val="16"/>
               </w:rPr>
+              <w:lastRenderedPageBreak/>
               <w:t>42 minutes ago</w:t>
             </w:r>
           </w:p>
@@ -9803,7 +9956,6 @@
                 <w:sz w:val="16"/>
                 <w:szCs w:val="16"/>
               </w:rPr>
-              <w:lastRenderedPageBreak/>
               <w:t>42 minutes ago</w:t>
             </w:r>
           </w:p>
@@ -10032,16 +10184,7 @@
           <w:sz w:val="23"/>
           <w:szCs w:val="23"/>
         </w:rPr>
-        <w:t>List the names of the people who work for the company Wipro along wi</w:t>
-      </w:r>
-      <w:r>
-        <w:rPr>
-          <w:rFonts w:ascii="Courier New" w:hAnsi="Courier New" w:cs="Courier New"/>
-          <w:b/>
-          <w:sz w:val="23"/>
-          <w:szCs w:val="23"/>
-        </w:rPr>
-        <w:t xml:space="preserve">th the cities they live in. </w:t>
+        <w:t xml:space="preserve">List the names of the people who work for the company Wipro along with the cities they live in. </w:t>
       </w:r>
     </w:p>
     <w:p>
@@ -10850,6 +10993,7 @@
           <w:sz w:val="23"/>
           <w:szCs w:val="23"/>
         </w:rPr>
+        <w:lastRenderedPageBreak/>
         <w:t xml:space="preserve">SELECT </w:t>
       </w:r>
       <w:proofErr w:type="gramStart"/>
@@ -10954,7 +11098,6 @@
           <w:sz w:val="23"/>
           <w:szCs w:val="23"/>
         </w:rPr>
-        <w:lastRenderedPageBreak/>
         <w:t xml:space="preserve">Display the details of the employee whose name has the alphabet ‘k’. </w:t>
       </w:r>
     </w:p>
@@ -12190,7 +12333,6 @@
           <w:sz w:val="23"/>
           <w:szCs w:val="23"/>
         </w:rPr>
-        <w:lastRenderedPageBreak/>
         <w:t xml:space="preserve">Insert at least 5 tuples for each table. </w:t>
       </w:r>
     </w:p>
@@ -12408,11 +12550,54 @@
         <w:spacing w:after="85"/>
         <w:rPr>
           <w:rFonts w:ascii="Courier New" w:hAnsi="Courier New" w:cs="Courier New"/>
-          <w:b/>
-          <w:sz w:val="23"/>
-          <w:szCs w:val="23"/>
-        </w:rPr>
-      </w:pPr>
+          <w:sz w:val="23"/>
+          <w:szCs w:val="23"/>
+        </w:rPr>
+      </w:pPr>
+      <w:r>
+        <w:rPr>
+          <w:rFonts w:ascii="Courier New" w:hAnsi="Courier New" w:cs="Courier New"/>
+          <w:sz w:val="23"/>
+          <w:szCs w:val="23"/>
+        </w:rPr>
+        <w:t xml:space="preserve">SELECT * FROM </w:t>
+      </w:r>
+      <w:proofErr w:type="spellStart"/>
+      <w:r>
+        <w:rPr>
+          <w:rFonts w:ascii="Courier New" w:hAnsi="Courier New" w:cs="Courier New"/>
+          <w:sz w:val="23"/>
+          <w:szCs w:val="23"/>
+        </w:rPr>
+        <w:t>all_tables</w:t>
+      </w:r>
+      <w:proofErr w:type="spellEnd"/>
+      <w:r>
+        <w:rPr>
+          <w:rFonts w:ascii="Courier New" w:hAnsi="Courier New" w:cs="Courier New"/>
+          <w:sz w:val="23"/>
+          <w:szCs w:val="23"/>
+        </w:rPr>
+        <w:t xml:space="preserve"> WHERE </w:t>
+      </w:r>
+      <w:proofErr w:type="spellStart"/>
+      <w:r>
+        <w:rPr>
+          <w:rFonts w:ascii="Courier New" w:hAnsi="Courier New" w:cs="Courier New"/>
+          <w:sz w:val="23"/>
+          <w:szCs w:val="23"/>
+        </w:rPr>
+        <w:t>table_name</w:t>
+      </w:r>
+      <w:proofErr w:type="spellEnd"/>
+      <w:r>
+        <w:rPr>
+          <w:rFonts w:ascii="Courier New" w:hAnsi="Courier New" w:cs="Courier New"/>
+          <w:sz w:val="23"/>
+          <w:szCs w:val="23"/>
+        </w:rPr>
+        <w:t xml:space="preserve"> LIKE 'MCA12%'</w:t>
+      </w:r>
     </w:p>
     <w:p>
       <w:pPr>
@@ -12420,39 +12605,35 @@
         <w:spacing w:after="85"/>
         <w:rPr>
           <w:rFonts w:ascii="Courier New" w:hAnsi="Courier New" w:cs="Courier New"/>
-          <w:b/>
-          <w:sz w:val="23"/>
-          <w:szCs w:val="23"/>
-        </w:rPr>
-      </w:pPr>
-      <w:r>
-        <w:rPr>
-          <w:rFonts w:ascii="Courier New" w:hAnsi="Courier New" w:cs="Courier New"/>
-          <w:b/>
-          <w:sz w:val="23"/>
-          <w:szCs w:val="23"/>
-        </w:rPr>
-        <w:t xml:space="preserve">List the number of courses taken by all students named John Smith in </w:t>
+          <w:sz w:val="23"/>
+          <w:szCs w:val="23"/>
+        </w:rPr>
+      </w:pPr>
+      <w:r>
+        <w:rPr>
+          <w:rFonts w:ascii="Courier New" w:hAnsi="Courier New" w:cs="Courier New"/>
+          <w:sz w:val="23"/>
+          <w:szCs w:val="23"/>
+        </w:rPr>
+        <w:t>SELECT * FROM MCA12_STUDENT</w:t>
       </w:r>
       <w:proofErr w:type="gramStart"/>
       <w:r>
         <w:rPr>
           <w:rFonts w:ascii="Courier New" w:hAnsi="Courier New" w:cs="Courier New"/>
-          <w:b/>
-          <w:sz w:val="23"/>
-          <w:szCs w:val="23"/>
-        </w:rPr>
-        <w:t>Winter</w:t>
+          <w:sz w:val="23"/>
+          <w:szCs w:val="23"/>
+        </w:rPr>
+        <w:t>,MCA12</w:t>
       </w:r>
       <w:proofErr w:type="gramEnd"/>
       <w:r>
         <w:rPr>
           <w:rFonts w:ascii="Courier New" w:hAnsi="Courier New" w:cs="Courier New"/>
-          <w:b/>
-          <w:sz w:val="23"/>
-          <w:szCs w:val="23"/>
-        </w:rPr>
-        <w:t xml:space="preserve"> 2009 (i.e., Quarter=W09). </w:t>
+          <w:sz w:val="23"/>
+          <w:szCs w:val="23"/>
+        </w:rPr>
+        <w:t>_COURSE</w:t>
       </w:r>
     </w:p>
     <w:p>
@@ -12461,15 +12642,1111 @@
         <w:spacing w:after="85"/>
         <w:rPr>
           <w:rFonts w:ascii="Courier New" w:hAnsi="Courier New" w:cs="Courier New"/>
-          <w:b/>
-          <w:sz w:val="23"/>
-          <w:szCs w:val="23"/>
-        </w:rPr>
-      </w:pPr>
+          <w:sz w:val="23"/>
+          <w:szCs w:val="23"/>
+        </w:rPr>
+      </w:pPr>
+      <w:r>
+        <w:rPr>
+          <w:rFonts w:ascii="Courier New" w:hAnsi="Courier New" w:cs="Courier New"/>
+          <w:sz w:val="23"/>
+          <w:szCs w:val="23"/>
+        </w:rPr>
+        <w:t>DESC mca12_enroll</w:t>
+      </w:r>
     </w:p>
     <w:p>
       <w:pPr>
         <w:pStyle w:val="Default"/>
+        <w:spacing w:after="85"/>
+        <w:rPr>
+          <w:rFonts w:ascii="Courier New" w:hAnsi="Courier New" w:cs="Courier New"/>
+          <w:sz w:val="23"/>
+          <w:szCs w:val="23"/>
+        </w:rPr>
+      </w:pPr>
+      <w:r>
+        <w:rPr>
+          <w:rFonts w:ascii="Courier New" w:hAnsi="Courier New" w:cs="Courier New"/>
+          <w:sz w:val="23"/>
+          <w:szCs w:val="23"/>
+        </w:rPr>
+        <w:t xml:space="preserve">INSERT INTO mca12_enroll </w:t>
+      </w:r>
+      <w:proofErr w:type="gramStart"/>
+      <w:r>
+        <w:rPr>
+          <w:rFonts w:ascii="Courier New" w:hAnsi="Courier New" w:cs="Courier New"/>
+          <w:sz w:val="23"/>
+          <w:szCs w:val="23"/>
+        </w:rPr>
+        <w:t>VALUES(</w:t>
+      </w:r>
+      <w:proofErr w:type="gramEnd"/>
+      <w:r>
+        <w:rPr>
+          <w:rFonts w:ascii="Courier New" w:hAnsi="Courier New" w:cs="Courier New"/>
+          <w:sz w:val="23"/>
+          <w:szCs w:val="23"/>
+        </w:rPr>
+        <w:t>'1AE17EE01',17011,'W17','B')</w:t>
+      </w:r>
+    </w:p>
+    <w:p>
+      <w:pPr>
+        <w:pStyle w:val="Default"/>
+        <w:spacing w:after="85"/>
+        <w:rPr>
+          <w:rFonts w:ascii="Courier New" w:hAnsi="Courier New" w:cs="Courier New"/>
+          <w:sz w:val="23"/>
+          <w:szCs w:val="23"/>
+        </w:rPr>
+      </w:pPr>
+      <w:r>
+        <w:rPr>
+          <w:rFonts w:ascii="Courier New" w:hAnsi="Courier New" w:cs="Courier New"/>
+          <w:sz w:val="23"/>
+          <w:szCs w:val="23"/>
+        </w:rPr>
+        <w:t xml:space="preserve">INSERT INTO mca12_enroll </w:t>
+      </w:r>
+      <w:proofErr w:type="gramStart"/>
+      <w:r>
+        <w:rPr>
+          <w:rFonts w:ascii="Courier New" w:hAnsi="Courier New" w:cs="Courier New"/>
+          <w:sz w:val="23"/>
+          <w:szCs w:val="23"/>
+        </w:rPr>
+        <w:t>VALUES(</w:t>
+      </w:r>
+      <w:proofErr w:type="gramEnd"/>
+      <w:r>
+        <w:rPr>
+          <w:rFonts w:ascii="Courier New" w:hAnsi="Courier New" w:cs="Courier New"/>
+          <w:sz w:val="23"/>
+          <w:szCs w:val="23"/>
+        </w:rPr>
+        <w:t>'1AE17EE02',17011,'W17','A')</w:t>
+      </w:r>
+    </w:p>
+    <w:p>
+      <w:pPr>
+        <w:pStyle w:val="Default"/>
+        <w:spacing w:after="85"/>
+        <w:rPr>
+          <w:rFonts w:ascii="Courier New" w:hAnsi="Courier New" w:cs="Courier New"/>
+          <w:sz w:val="23"/>
+          <w:szCs w:val="23"/>
+        </w:rPr>
+      </w:pPr>
+      <w:r>
+        <w:rPr>
+          <w:rFonts w:ascii="Courier New" w:hAnsi="Courier New" w:cs="Courier New"/>
+          <w:sz w:val="23"/>
+          <w:szCs w:val="23"/>
+        </w:rPr>
+        <w:t xml:space="preserve">INSERT INTO mca12_enroll </w:t>
+      </w:r>
+      <w:proofErr w:type="gramStart"/>
+      <w:r>
+        <w:rPr>
+          <w:rFonts w:ascii="Courier New" w:hAnsi="Courier New" w:cs="Courier New"/>
+          <w:sz w:val="23"/>
+          <w:szCs w:val="23"/>
+        </w:rPr>
+        <w:t>VALUES(</w:t>
+      </w:r>
+      <w:proofErr w:type="gramEnd"/>
+      <w:r>
+        <w:rPr>
+          <w:rFonts w:ascii="Courier New" w:hAnsi="Courier New" w:cs="Courier New"/>
+          <w:sz w:val="23"/>
+          <w:szCs w:val="23"/>
+        </w:rPr>
+        <w:t>'1AE17EE03',17011,'W17','B')</w:t>
+      </w:r>
+    </w:p>
+    <w:p>
+      <w:pPr>
+        <w:pStyle w:val="Default"/>
+        <w:spacing w:after="85"/>
+        <w:rPr>
+          <w:rFonts w:ascii="Courier New" w:hAnsi="Courier New" w:cs="Courier New"/>
+          <w:sz w:val="23"/>
+          <w:szCs w:val="23"/>
+        </w:rPr>
+      </w:pPr>
+      <w:r>
+        <w:rPr>
+          <w:rFonts w:ascii="Courier New" w:hAnsi="Courier New" w:cs="Courier New"/>
+          <w:sz w:val="23"/>
+          <w:szCs w:val="23"/>
+        </w:rPr>
+        <w:t xml:space="preserve">INSERT INTO mca12_enroll </w:t>
+      </w:r>
+      <w:proofErr w:type="gramStart"/>
+      <w:r>
+        <w:rPr>
+          <w:rFonts w:ascii="Courier New" w:hAnsi="Courier New" w:cs="Courier New"/>
+          <w:sz w:val="23"/>
+          <w:szCs w:val="23"/>
+        </w:rPr>
+        <w:t>VALUES(</w:t>
+      </w:r>
+      <w:proofErr w:type="gramEnd"/>
+      <w:r>
+        <w:rPr>
+          <w:rFonts w:ascii="Courier New" w:hAnsi="Courier New" w:cs="Courier New"/>
+          <w:sz w:val="23"/>
+          <w:szCs w:val="23"/>
+        </w:rPr>
+        <w:t>'1AE17EE04',17011,'W17','C')</w:t>
+      </w:r>
+    </w:p>
+    <w:p>
+      <w:pPr>
+        <w:pStyle w:val="Default"/>
+        <w:spacing w:after="85"/>
+        <w:rPr>
+          <w:rFonts w:ascii="Courier New" w:hAnsi="Courier New" w:cs="Courier New"/>
+          <w:sz w:val="23"/>
+          <w:szCs w:val="23"/>
+        </w:rPr>
+      </w:pPr>
+      <w:r>
+        <w:rPr>
+          <w:rFonts w:ascii="Courier New" w:hAnsi="Courier New" w:cs="Courier New"/>
+          <w:sz w:val="23"/>
+          <w:szCs w:val="23"/>
+        </w:rPr>
+        <w:t xml:space="preserve">INSERT INTO mca12_enroll </w:t>
+      </w:r>
+      <w:proofErr w:type="gramStart"/>
+      <w:r>
+        <w:rPr>
+          <w:rFonts w:ascii="Courier New" w:hAnsi="Courier New" w:cs="Courier New"/>
+          <w:sz w:val="23"/>
+          <w:szCs w:val="23"/>
+        </w:rPr>
+        <w:t>VALUES(</w:t>
+      </w:r>
+      <w:proofErr w:type="gramEnd"/>
+      <w:r>
+        <w:rPr>
+          <w:rFonts w:ascii="Courier New" w:hAnsi="Courier New" w:cs="Courier New"/>
+          <w:sz w:val="23"/>
+          <w:szCs w:val="23"/>
+        </w:rPr>
+        <w:t>'1AE17EE05',17011,'W17','A')</w:t>
+      </w:r>
+    </w:p>
+    <w:p>
+      <w:pPr>
+        <w:pStyle w:val="Default"/>
+        <w:spacing w:after="85"/>
+        <w:rPr>
+          <w:rFonts w:ascii="Courier New" w:hAnsi="Courier New" w:cs="Courier New"/>
+          <w:sz w:val="23"/>
+          <w:szCs w:val="23"/>
+        </w:rPr>
+      </w:pPr>
+    </w:p>
+    <w:p>
+      <w:pPr>
+        <w:pStyle w:val="Default"/>
+        <w:spacing w:after="85"/>
+        <w:rPr>
+          <w:rFonts w:ascii="Courier New" w:hAnsi="Courier New" w:cs="Courier New"/>
+          <w:sz w:val="23"/>
+          <w:szCs w:val="23"/>
+        </w:rPr>
+      </w:pPr>
+      <w:r>
+        <w:rPr>
+          <w:rFonts w:ascii="Courier New" w:hAnsi="Courier New" w:cs="Courier New"/>
+          <w:sz w:val="23"/>
+          <w:szCs w:val="23"/>
+        </w:rPr>
+        <w:t xml:space="preserve">INSERT INTO mca12_enroll </w:t>
+      </w:r>
+      <w:proofErr w:type="gramStart"/>
+      <w:r>
+        <w:rPr>
+          <w:rFonts w:ascii="Courier New" w:hAnsi="Courier New" w:cs="Courier New"/>
+          <w:sz w:val="23"/>
+          <w:szCs w:val="23"/>
+        </w:rPr>
+        <w:t>VALUES(</w:t>
+      </w:r>
+      <w:proofErr w:type="gramEnd"/>
+      <w:r>
+        <w:rPr>
+          <w:rFonts w:ascii="Courier New" w:hAnsi="Courier New" w:cs="Courier New"/>
+          <w:sz w:val="23"/>
+          <w:szCs w:val="23"/>
+        </w:rPr>
+        <w:t>'1AE17EE01',12012,'W17','B')</w:t>
+      </w:r>
+    </w:p>
+    <w:p>
+      <w:pPr>
+        <w:pStyle w:val="Default"/>
+        <w:spacing w:after="85"/>
+        <w:rPr>
+          <w:rFonts w:ascii="Courier New" w:hAnsi="Courier New" w:cs="Courier New"/>
+          <w:sz w:val="23"/>
+          <w:szCs w:val="23"/>
+        </w:rPr>
+      </w:pPr>
+      <w:r>
+        <w:rPr>
+          <w:rFonts w:ascii="Courier New" w:hAnsi="Courier New" w:cs="Courier New"/>
+          <w:sz w:val="23"/>
+          <w:szCs w:val="23"/>
+        </w:rPr>
+        <w:t xml:space="preserve">INSERT INTO mca12_enroll </w:t>
+      </w:r>
+      <w:proofErr w:type="gramStart"/>
+      <w:r>
+        <w:rPr>
+          <w:rFonts w:ascii="Courier New" w:hAnsi="Courier New" w:cs="Courier New"/>
+          <w:sz w:val="23"/>
+          <w:szCs w:val="23"/>
+        </w:rPr>
+        <w:t>VALUES(</w:t>
+      </w:r>
+      <w:proofErr w:type="gramEnd"/>
+      <w:r>
+        <w:rPr>
+          <w:rFonts w:ascii="Courier New" w:hAnsi="Courier New" w:cs="Courier New"/>
+          <w:sz w:val="23"/>
+          <w:szCs w:val="23"/>
+        </w:rPr>
+        <w:t>'1AE17EE02',12012,'W17','A')</w:t>
+      </w:r>
+    </w:p>
+    <w:p>
+      <w:pPr>
+        <w:pStyle w:val="Default"/>
+        <w:spacing w:after="85"/>
+        <w:rPr>
+          <w:rFonts w:ascii="Courier New" w:hAnsi="Courier New" w:cs="Courier New"/>
+          <w:sz w:val="23"/>
+          <w:szCs w:val="23"/>
+        </w:rPr>
+      </w:pPr>
+      <w:r>
+        <w:rPr>
+          <w:rFonts w:ascii="Courier New" w:hAnsi="Courier New" w:cs="Courier New"/>
+          <w:sz w:val="23"/>
+          <w:szCs w:val="23"/>
+        </w:rPr>
+        <w:t xml:space="preserve">INSERT INTO mca12_enroll </w:t>
+      </w:r>
+      <w:proofErr w:type="gramStart"/>
+      <w:r>
+        <w:rPr>
+          <w:rFonts w:ascii="Courier New" w:hAnsi="Courier New" w:cs="Courier New"/>
+          <w:sz w:val="23"/>
+          <w:szCs w:val="23"/>
+        </w:rPr>
+        <w:t>VALUES(</w:t>
+      </w:r>
+      <w:proofErr w:type="gramEnd"/>
+      <w:r>
+        <w:rPr>
+          <w:rFonts w:ascii="Courier New" w:hAnsi="Courier New" w:cs="Courier New"/>
+          <w:sz w:val="23"/>
+          <w:szCs w:val="23"/>
+        </w:rPr>
+        <w:t>'1AE17EE03',12012,'W17','B')</w:t>
+      </w:r>
+    </w:p>
+    <w:p>
+      <w:pPr>
+        <w:pStyle w:val="Default"/>
+        <w:spacing w:after="85"/>
+        <w:rPr>
+          <w:rFonts w:ascii="Courier New" w:hAnsi="Courier New" w:cs="Courier New"/>
+          <w:sz w:val="23"/>
+          <w:szCs w:val="23"/>
+        </w:rPr>
+      </w:pPr>
+      <w:r>
+        <w:rPr>
+          <w:rFonts w:ascii="Courier New" w:hAnsi="Courier New" w:cs="Courier New"/>
+          <w:sz w:val="23"/>
+          <w:szCs w:val="23"/>
+        </w:rPr>
+        <w:t xml:space="preserve">INSERT INTO mca12_enroll </w:t>
+      </w:r>
+      <w:proofErr w:type="gramStart"/>
+      <w:r>
+        <w:rPr>
+          <w:rFonts w:ascii="Courier New" w:hAnsi="Courier New" w:cs="Courier New"/>
+          <w:sz w:val="23"/>
+          <w:szCs w:val="23"/>
+        </w:rPr>
+        <w:t>VALUES(</w:t>
+      </w:r>
+      <w:proofErr w:type="gramEnd"/>
+      <w:r>
+        <w:rPr>
+          <w:rFonts w:ascii="Courier New" w:hAnsi="Courier New" w:cs="Courier New"/>
+          <w:sz w:val="23"/>
+          <w:szCs w:val="23"/>
+        </w:rPr>
+        <w:t>'1AE17EE04',12012,'W17','C')</w:t>
+      </w:r>
+    </w:p>
+    <w:p>
+      <w:pPr>
+        <w:pStyle w:val="Default"/>
+        <w:spacing w:after="85"/>
+        <w:rPr>
+          <w:rFonts w:ascii="Courier New" w:hAnsi="Courier New" w:cs="Courier New"/>
+          <w:sz w:val="23"/>
+          <w:szCs w:val="23"/>
+        </w:rPr>
+      </w:pPr>
+      <w:r>
+        <w:rPr>
+          <w:rFonts w:ascii="Courier New" w:hAnsi="Courier New" w:cs="Courier New"/>
+          <w:sz w:val="23"/>
+          <w:szCs w:val="23"/>
+        </w:rPr>
+        <w:t xml:space="preserve">INSERT INTO mca12_enroll </w:t>
+      </w:r>
+      <w:proofErr w:type="gramStart"/>
+      <w:r>
+        <w:rPr>
+          <w:rFonts w:ascii="Courier New" w:hAnsi="Courier New" w:cs="Courier New"/>
+          <w:sz w:val="23"/>
+          <w:szCs w:val="23"/>
+        </w:rPr>
+        <w:t>VALUES(</w:t>
+      </w:r>
+      <w:proofErr w:type="gramEnd"/>
+      <w:r>
+        <w:rPr>
+          <w:rFonts w:ascii="Courier New" w:hAnsi="Courier New" w:cs="Courier New"/>
+          <w:sz w:val="23"/>
+          <w:szCs w:val="23"/>
+        </w:rPr>
+        <w:t>'1AE17EE05',12012,'W17','A')</w:t>
+      </w:r>
+    </w:p>
+    <w:p>
+      <w:pPr>
+        <w:pStyle w:val="Default"/>
+        <w:spacing w:after="85"/>
+        <w:rPr>
+          <w:rFonts w:ascii="Courier New" w:hAnsi="Courier New" w:cs="Courier New"/>
+          <w:sz w:val="23"/>
+          <w:szCs w:val="23"/>
+        </w:rPr>
+      </w:pPr>
+    </w:p>
+    <w:p>
+      <w:pPr>
+        <w:pStyle w:val="Default"/>
+        <w:spacing w:after="85"/>
+        <w:rPr>
+          <w:rFonts w:ascii="Courier New" w:hAnsi="Courier New" w:cs="Courier New"/>
+          <w:sz w:val="23"/>
+          <w:szCs w:val="23"/>
+        </w:rPr>
+      </w:pPr>
+      <w:r>
+        <w:rPr>
+          <w:rFonts w:ascii="Courier New" w:hAnsi="Courier New" w:cs="Courier New"/>
+          <w:sz w:val="23"/>
+          <w:szCs w:val="23"/>
+        </w:rPr>
+        <w:t xml:space="preserve">INSERT INTO mca12_enroll </w:t>
+      </w:r>
+      <w:proofErr w:type="gramStart"/>
+      <w:r>
+        <w:rPr>
+          <w:rFonts w:ascii="Courier New" w:hAnsi="Courier New" w:cs="Courier New"/>
+          <w:sz w:val="23"/>
+          <w:szCs w:val="23"/>
+        </w:rPr>
+        <w:t>VALUES(</w:t>
+      </w:r>
+      <w:proofErr w:type="gramEnd"/>
+      <w:r>
+        <w:rPr>
+          <w:rFonts w:ascii="Courier New" w:hAnsi="Courier New" w:cs="Courier New"/>
+          <w:sz w:val="23"/>
+          <w:szCs w:val="23"/>
+        </w:rPr>
+        <w:t>'1AE17EE01',16013,'S16','D')</w:t>
+      </w:r>
+    </w:p>
+    <w:p>
+      <w:pPr>
+        <w:pStyle w:val="Default"/>
+        <w:spacing w:after="85"/>
+        <w:rPr>
+          <w:rFonts w:ascii="Courier New" w:hAnsi="Courier New" w:cs="Courier New"/>
+          <w:sz w:val="23"/>
+          <w:szCs w:val="23"/>
+        </w:rPr>
+      </w:pPr>
+      <w:r>
+        <w:rPr>
+          <w:rFonts w:ascii="Courier New" w:hAnsi="Courier New" w:cs="Courier New"/>
+          <w:sz w:val="23"/>
+          <w:szCs w:val="23"/>
+        </w:rPr>
+        <w:t xml:space="preserve">INSERT INTO mca12_enroll </w:t>
+      </w:r>
+      <w:proofErr w:type="gramStart"/>
+      <w:r>
+        <w:rPr>
+          <w:rFonts w:ascii="Courier New" w:hAnsi="Courier New" w:cs="Courier New"/>
+          <w:sz w:val="23"/>
+          <w:szCs w:val="23"/>
+        </w:rPr>
+        <w:t>VALUES(</w:t>
+      </w:r>
+      <w:proofErr w:type="gramEnd"/>
+      <w:r>
+        <w:rPr>
+          <w:rFonts w:ascii="Courier New" w:hAnsi="Courier New" w:cs="Courier New"/>
+          <w:sz w:val="23"/>
+          <w:szCs w:val="23"/>
+        </w:rPr>
+        <w:t>'1AE17EE02',16013,'S16','B')</w:t>
+      </w:r>
+    </w:p>
+    <w:p>
+      <w:pPr>
+        <w:pStyle w:val="Default"/>
+        <w:spacing w:after="85"/>
+        <w:rPr>
+          <w:rFonts w:ascii="Courier New" w:hAnsi="Courier New" w:cs="Courier New"/>
+          <w:sz w:val="23"/>
+          <w:szCs w:val="23"/>
+        </w:rPr>
+      </w:pPr>
+      <w:r>
+        <w:rPr>
+          <w:rFonts w:ascii="Courier New" w:hAnsi="Courier New" w:cs="Courier New"/>
+          <w:sz w:val="23"/>
+          <w:szCs w:val="23"/>
+        </w:rPr>
+        <w:t xml:space="preserve">INSERT INTO mca12_enroll </w:t>
+      </w:r>
+      <w:proofErr w:type="gramStart"/>
+      <w:r>
+        <w:rPr>
+          <w:rFonts w:ascii="Courier New" w:hAnsi="Courier New" w:cs="Courier New"/>
+          <w:sz w:val="23"/>
+          <w:szCs w:val="23"/>
+        </w:rPr>
+        <w:t>VALUES(</w:t>
+      </w:r>
+      <w:proofErr w:type="gramEnd"/>
+      <w:r>
+        <w:rPr>
+          <w:rFonts w:ascii="Courier New" w:hAnsi="Courier New" w:cs="Courier New"/>
+          <w:sz w:val="23"/>
+          <w:szCs w:val="23"/>
+        </w:rPr>
+        <w:t>'1AE17EE03',16013,'S16','A')</w:t>
+      </w:r>
+    </w:p>
+    <w:p>
+      <w:pPr>
+        <w:pStyle w:val="Default"/>
+        <w:spacing w:after="85"/>
+        <w:rPr>
+          <w:rFonts w:ascii="Courier New" w:hAnsi="Courier New" w:cs="Courier New"/>
+          <w:sz w:val="23"/>
+          <w:szCs w:val="23"/>
+        </w:rPr>
+      </w:pPr>
+      <w:r>
+        <w:rPr>
+          <w:rFonts w:ascii="Courier New" w:hAnsi="Courier New" w:cs="Courier New"/>
+          <w:sz w:val="23"/>
+          <w:szCs w:val="23"/>
+        </w:rPr>
+        <w:t xml:space="preserve">INSERT INTO mca12_enroll </w:t>
+      </w:r>
+      <w:proofErr w:type="gramStart"/>
+      <w:r>
+        <w:rPr>
+          <w:rFonts w:ascii="Courier New" w:hAnsi="Courier New" w:cs="Courier New"/>
+          <w:sz w:val="23"/>
+          <w:szCs w:val="23"/>
+        </w:rPr>
+        <w:t>VALUES(</w:t>
+      </w:r>
+      <w:proofErr w:type="gramEnd"/>
+      <w:r>
+        <w:rPr>
+          <w:rFonts w:ascii="Courier New" w:hAnsi="Courier New" w:cs="Courier New"/>
+          <w:sz w:val="23"/>
+          <w:szCs w:val="23"/>
+        </w:rPr>
+        <w:t>'1AE17EE04',16013,'S16','C')</w:t>
+      </w:r>
+    </w:p>
+    <w:p>
+      <w:pPr>
+        <w:pStyle w:val="Default"/>
+        <w:spacing w:after="85"/>
+        <w:rPr>
+          <w:rFonts w:ascii="Courier New" w:hAnsi="Courier New" w:cs="Courier New"/>
+          <w:sz w:val="23"/>
+          <w:szCs w:val="23"/>
+        </w:rPr>
+      </w:pPr>
+      <w:r>
+        <w:rPr>
+          <w:rFonts w:ascii="Courier New" w:hAnsi="Courier New" w:cs="Courier New"/>
+          <w:sz w:val="23"/>
+          <w:szCs w:val="23"/>
+        </w:rPr>
+        <w:lastRenderedPageBreak/>
+        <w:t xml:space="preserve">INSERT INTO mca12_enroll </w:t>
+      </w:r>
+      <w:proofErr w:type="gramStart"/>
+      <w:r>
+        <w:rPr>
+          <w:rFonts w:ascii="Courier New" w:hAnsi="Courier New" w:cs="Courier New"/>
+          <w:sz w:val="23"/>
+          <w:szCs w:val="23"/>
+        </w:rPr>
+        <w:t>VALUES(</w:t>
+      </w:r>
+      <w:proofErr w:type="gramEnd"/>
+      <w:r>
+        <w:rPr>
+          <w:rFonts w:ascii="Courier New" w:hAnsi="Courier New" w:cs="Courier New"/>
+          <w:sz w:val="23"/>
+          <w:szCs w:val="23"/>
+        </w:rPr>
+        <w:t>'1AE17EE05',16013,'S16','A')</w:t>
+      </w:r>
+    </w:p>
+    <w:p>
+      <w:pPr>
+        <w:pStyle w:val="Default"/>
+        <w:spacing w:after="85"/>
+        <w:rPr>
+          <w:rFonts w:ascii="Courier New" w:hAnsi="Courier New" w:cs="Courier New"/>
+          <w:sz w:val="23"/>
+          <w:szCs w:val="23"/>
+        </w:rPr>
+      </w:pPr>
+    </w:p>
+    <w:p>
+      <w:pPr>
+        <w:pStyle w:val="Default"/>
+        <w:spacing w:after="85"/>
+        <w:rPr>
+          <w:rFonts w:ascii="Courier New" w:hAnsi="Courier New" w:cs="Courier New"/>
+          <w:sz w:val="23"/>
+          <w:szCs w:val="23"/>
+        </w:rPr>
+      </w:pPr>
+      <w:r>
+        <w:rPr>
+          <w:rFonts w:ascii="Courier New" w:hAnsi="Courier New" w:cs="Courier New"/>
+          <w:sz w:val="23"/>
+          <w:szCs w:val="23"/>
+        </w:rPr>
+        <w:t>DESC MCA12_TEXT</w:t>
+      </w:r>
+    </w:p>
+    <w:p>
+      <w:pPr>
+        <w:pStyle w:val="Default"/>
+        <w:spacing w:after="85"/>
+        <w:rPr>
+          <w:rFonts w:ascii="Courier New" w:hAnsi="Courier New" w:cs="Courier New"/>
+          <w:sz w:val="23"/>
+          <w:szCs w:val="23"/>
+        </w:rPr>
+      </w:pPr>
+      <w:r>
+        <w:rPr>
+          <w:rFonts w:ascii="Courier New" w:hAnsi="Courier New" w:cs="Courier New"/>
+          <w:sz w:val="23"/>
+          <w:szCs w:val="23"/>
+        </w:rPr>
+        <w:t xml:space="preserve">INSERT INTO mca12_text </w:t>
+      </w:r>
+      <w:proofErr w:type="gramStart"/>
+      <w:r>
+        <w:rPr>
+          <w:rFonts w:ascii="Courier New" w:hAnsi="Courier New" w:cs="Courier New"/>
+          <w:sz w:val="23"/>
+          <w:szCs w:val="23"/>
+        </w:rPr>
+        <w:t>VALUES(</w:t>
+      </w:r>
+      <w:proofErr w:type="gramEnd"/>
+      <w:r>
+        <w:rPr>
+          <w:rFonts w:ascii="Courier New" w:hAnsi="Courier New" w:cs="Courier New"/>
+          <w:sz w:val="23"/>
+          <w:szCs w:val="23"/>
+        </w:rPr>
+        <w:t xml:space="preserve">'BA147454','Intro to </w:t>
+      </w:r>
+      <w:proofErr w:type="spellStart"/>
+      <w:r>
+        <w:rPr>
+          <w:rFonts w:ascii="Courier New" w:hAnsi="Courier New" w:cs="Courier New"/>
+          <w:sz w:val="23"/>
+          <w:szCs w:val="23"/>
+        </w:rPr>
+        <w:t>Electronics','Earl','Earl</w:t>
+      </w:r>
+      <w:proofErr w:type="spellEnd"/>
+      <w:r>
+        <w:rPr>
+          <w:rFonts w:ascii="Courier New" w:hAnsi="Courier New" w:cs="Courier New"/>
+          <w:sz w:val="23"/>
+          <w:szCs w:val="23"/>
+        </w:rPr>
+        <w:t xml:space="preserve"> Gates')</w:t>
+      </w:r>
+    </w:p>
+    <w:p>
+      <w:pPr>
+        <w:pStyle w:val="Default"/>
+        <w:spacing w:after="85"/>
+        <w:rPr>
+          <w:rFonts w:ascii="Courier New" w:hAnsi="Courier New" w:cs="Courier New"/>
+          <w:sz w:val="23"/>
+          <w:szCs w:val="23"/>
+        </w:rPr>
+      </w:pPr>
+      <w:r>
+        <w:rPr>
+          <w:rFonts w:ascii="Courier New" w:hAnsi="Courier New" w:cs="Courier New"/>
+          <w:sz w:val="23"/>
+          <w:szCs w:val="23"/>
+        </w:rPr>
+        <w:t xml:space="preserve">INSERT INTO mca12_text </w:t>
+      </w:r>
+      <w:proofErr w:type="gramStart"/>
+      <w:r>
+        <w:rPr>
+          <w:rFonts w:ascii="Courier New" w:hAnsi="Courier New" w:cs="Courier New"/>
+          <w:sz w:val="23"/>
+          <w:szCs w:val="23"/>
+        </w:rPr>
+        <w:t>VALUES(</w:t>
+      </w:r>
+      <w:proofErr w:type="gramEnd"/>
+      <w:r>
+        <w:rPr>
+          <w:rFonts w:ascii="Courier New" w:hAnsi="Courier New" w:cs="Courier New"/>
+          <w:sz w:val="23"/>
+          <w:szCs w:val="23"/>
+        </w:rPr>
+        <w:t xml:space="preserve">'PE17S416','Solid State </w:t>
+      </w:r>
+      <w:proofErr w:type="spellStart"/>
+      <w:r>
+        <w:rPr>
+          <w:rFonts w:ascii="Courier New" w:hAnsi="Courier New" w:cs="Courier New"/>
+          <w:sz w:val="23"/>
+          <w:szCs w:val="23"/>
+        </w:rPr>
+        <w:t>Electronics','Pearson','Christo</w:t>
+      </w:r>
+      <w:proofErr w:type="spellEnd"/>
+      <w:r>
+        <w:rPr>
+          <w:rFonts w:ascii="Courier New" w:hAnsi="Courier New" w:cs="Courier New"/>
+          <w:sz w:val="23"/>
+          <w:szCs w:val="23"/>
+        </w:rPr>
+        <w:t xml:space="preserve"> P')</w:t>
+      </w:r>
+    </w:p>
+    <w:p>
+      <w:pPr>
+        <w:pStyle w:val="Default"/>
+        <w:spacing w:after="85"/>
+        <w:rPr>
+          <w:rFonts w:ascii="Courier New" w:hAnsi="Courier New" w:cs="Courier New"/>
+          <w:sz w:val="23"/>
+          <w:szCs w:val="23"/>
+        </w:rPr>
+      </w:pPr>
+      <w:r>
+        <w:rPr>
+          <w:rFonts w:ascii="Courier New" w:hAnsi="Courier New" w:cs="Courier New"/>
+          <w:sz w:val="23"/>
+          <w:szCs w:val="23"/>
+        </w:rPr>
+        <w:t xml:space="preserve">INSERT INTO mca12_text </w:t>
+      </w:r>
+      <w:proofErr w:type="gramStart"/>
+      <w:r>
+        <w:rPr>
+          <w:rFonts w:ascii="Courier New" w:hAnsi="Courier New" w:cs="Courier New"/>
+          <w:sz w:val="23"/>
+          <w:szCs w:val="23"/>
+        </w:rPr>
+        <w:t>VALUES(</w:t>
+      </w:r>
+      <w:proofErr w:type="gramEnd"/>
+      <w:r>
+        <w:rPr>
+          <w:rFonts w:ascii="Courier New" w:hAnsi="Courier New" w:cs="Courier New"/>
+          <w:sz w:val="23"/>
+          <w:szCs w:val="23"/>
+        </w:rPr>
+        <w:t>'PE13B148','Advanced Mathematics','Pearson','</w:t>
+      </w:r>
+      <w:proofErr w:type="spellStart"/>
+      <w:r>
+        <w:rPr>
+          <w:rFonts w:ascii="Courier New" w:hAnsi="Courier New" w:cs="Courier New"/>
+          <w:sz w:val="23"/>
+          <w:szCs w:val="23"/>
+        </w:rPr>
+        <w:t>B.S.Grewal</w:t>
+      </w:r>
+      <w:proofErr w:type="spellEnd"/>
+      <w:r>
+        <w:rPr>
+          <w:rFonts w:ascii="Courier New" w:hAnsi="Courier New" w:cs="Courier New"/>
+          <w:sz w:val="23"/>
+          <w:szCs w:val="23"/>
+        </w:rPr>
+        <w:t>')</w:t>
+      </w:r>
+    </w:p>
+    <w:p>
+      <w:pPr>
+        <w:rPr>
+          <w:rFonts w:ascii="Courier New" w:hAnsi="Courier New" w:cs="Courier New"/>
+        </w:rPr>
+      </w:pPr>
+      <w:r>
+        <w:rPr>
+          <w:rFonts w:ascii="Courier New" w:hAnsi="Courier New" w:cs="Courier New"/>
+        </w:rPr>
+        <w:t xml:space="preserve">INSERT INTO mca12_course </w:t>
+      </w:r>
+      <w:proofErr w:type="gramStart"/>
+      <w:r>
+        <w:rPr>
+          <w:rFonts w:ascii="Courier New" w:hAnsi="Courier New" w:cs="Courier New"/>
+        </w:rPr>
+        <w:t>VALUES(</w:t>
+      </w:r>
+      <w:proofErr w:type="gramEnd"/>
+      <w:r>
+        <w:rPr>
+          <w:rFonts w:ascii="Courier New" w:hAnsi="Courier New" w:cs="Courier New"/>
+        </w:rPr>
+        <w:t>17011,'Physics','E&amp;E')</w:t>
+      </w:r>
+    </w:p>
+    <w:p>
+      <w:pPr>
+        <w:rPr>
+          <w:rFonts w:ascii="Courier New" w:hAnsi="Courier New" w:cs="Courier New"/>
+        </w:rPr>
+      </w:pPr>
+      <w:r>
+        <w:rPr>
+          <w:rFonts w:ascii="Courier New" w:hAnsi="Courier New" w:cs="Courier New"/>
+        </w:rPr>
+        <w:t xml:space="preserve">INSERT INTO mca12_course </w:t>
+      </w:r>
+      <w:proofErr w:type="gramStart"/>
+      <w:r>
+        <w:rPr>
+          <w:rFonts w:ascii="Courier New" w:hAnsi="Courier New" w:cs="Courier New"/>
+        </w:rPr>
+        <w:t>VALUES(</w:t>
+      </w:r>
+      <w:proofErr w:type="gramEnd"/>
+      <w:r>
+        <w:rPr>
+          <w:rFonts w:ascii="Courier New" w:hAnsi="Courier New" w:cs="Courier New"/>
+        </w:rPr>
+        <w:t>12012,'Mathematics I','NM')</w:t>
+      </w:r>
+    </w:p>
+    <w:p>
+      <w:pPr>
+        <w:rPr>
+          <w:rFonts w:ascii="Courier New" w:hAnsi="Courier New" w:cs="Courier New"/>
+        </w:rPr>
+      </w:pPr>
+      <w:r>
+        <w:rPr>
+          <w:rFonts w:ascii="Courier New" w:hAnsi="Courier New" w:cs="Courier New"/>
+        </w:rPr>
+        <w:t xml:space="preserve">INSERT INTO mca12_course </w:t>
+      </w:r>
+      <w:proofErr w:type="gramStart"/>
+      <w:r>
+        <w:rPr>
+          <w:rFonts w:ascii="Courier New" w:hAnsi="Courier New" w:cs="Courier New"/>
+        </w:rPr>
+        <w:t>VALUES(</w:t>
+      </w:r>
+      <w:proofErr w:type="gramEnd"/>
+      <w:r>
+        <w:rPr>
+          <w:rFonts w:ascii="Courier New" w:hAnsi="Courier New" w:cs="Courier New"/>
+        </w:rPr>
+        <w:t xml:space="preserve">16013,'Solid </w:t>
+      </w:r>
+      <w:proofErr w:type="spellStart"/>
+      <w:r>
+        <w:rPr>
+          <w:rFonts w:ascii="Courier New" w:hAnsi="Courier New" w:cs="Courier New"/>
+        </w:rPr>
+        <w:t>Electronics','E&amp;E</w:t>
+      </w:r>
+      <w:proofErr w:type="spellEnd"/>
+      <w:r>
+        <w:rPr>
+          <w:rFonts w:ascii="Courier New" w:hAnsi="Courier New" w:cs="Courier New"/>
+        </w:rPr>
+        <w:t>')</w:t>
+      </w:r>
+    </w:p>
+    <w:p>
+      <w:pPr>
+        <w:rPr>
+          <w:rFonts w:ascii="Courier New" w:hAnsi="Courier New" w:cs="Courier New"/>
+        </w:rPr>
+      </w:pPr>
+      <w:r>
+        <w:rPr>
+          <w:rFonts w:ascii="Courier New" w:hAnsi="Courier New" w:cs="Courier New"/>
+        </w:rPr>
+        <w:t xml:space="preserve">INSERT INTO mca12_course </w:t>
+      </w:r>
+      <w:proofErr w:type="gramStart"/>
+      <w:r>
+        <w:rPr>
+          <w:rFonts w:ascii="Courier New" w:hAnsi="Courier New" w:cs="Courier New"/>
+        </w:rPr>
+        <w:t>VALUES(</w:t>
+      </w:r>
+      <w:proofErr w:type="gramEnd"/>
+      <w:r>
+        <w:rPr>
+          <w:rFonts w:ascii="Courier New" w:hAnsi="Courier New" w:cs="Courier New"/>
+        </w:rPr>
+        <w:t>16014,'Programming in C','CS')</w:t>
+      </w:r>
+    </w:p>
+    <w:p>
+      <w:pPr>
+        <w:rPr>
+          <w:rFonts w:ascii="Courier New" w:hAnsi="Courier New" w:cs="Courier New"/>
+        </w:rPr>
+      </w:pPr>
+      <w:r>
+        <w:rPr>
+          <w:rFonts w:ascii="Courier New" w:hAnsi="Courier New" w:cs="Courier New"/>
+        </w:rPr>
+        <w:t xml:space="preserve">INSERT INTO mca12_course </w:t>
+      </w:r>
+      <w:proofErr w:type="gramStart"/>
+      <w:r>
+        <w:rPr>
+          <w:rFonts w:ascii="Courier New" w:hAnsi="Courier New" w:cs="Courier New"/>
+        </w:rPr>
+        <w:t>VALUES(</w:t>
+      </w:r>
+      <w:proofErr w:type="gramEnd"/>
+      <w:r>
+        <w:rPr>
+          <w:rFonts w:ascii="Courier New" w:hAnsi="Courier New" w:cs="Courier New"/>
+        </w:rPr>
+        <w:t>16015,'Physics','SC')</w:t>
+      </w:r>
+    </w:p>
+    <w:p>
+      <w:pPr>
+        <w:rPr>
+          <w:rFonts w:ascii="Courier New" w:hAnsi="Courier New" w:cs="Courier New"/>
+        </w:rPr>
+      </w:pPr>
+    </w:p>
+    <w:p>
+      <w:pPr>
+        <w:rPr>
+          <w:rFonts w:ascii="Courier New" w:hAnsi="Courier New" w:cs="Courier New"/>
+        </w:rPr>
+      </w:pPr>
+      <w:r>
+        <w:rPr>
+          <w:rFonts w:ascii="Courier New" w:hAnsi="Courier New" w:cs="Courier New"/>
+        </w:rPr>
+        <w:t>SELECT * FROM MCA12_course</w:t>
+      </w:r>
+    </w:p>
+    <w:p>
+      <w:pPr>
+        <w:pStyle w:val="Default"/>
+        <w:spacing w:after="85"/>
+        <w:rPr>
+          <w:rFonts w:ascii="Courier New" w:hAnsi="Courier New" w:cs="Courier New"/>
+          <w:sz w:val="23"/>
+          <w:szCs w:val="23"/>
+        </w:rPr>
+      </w:pPr>
+    </w:p>
+    <w:p>
+      <w:pPr>
+        <w:pStyle w:val="Default"/>
+        <w:spacing w:after="85"/>
+        <w:rPr>
+          <w:rFonts w:ascii="Courier New" w:hAnsi="Courier New" w:cs="Courier New"/>
+          <w:b/>
+          <w:sz w:val="23"/>
+          <w:szCs w:val="23"/>
+        </w:rPr>
+      </w:pPr>
+    </w:p>
+    <w:p>
+      <w:pPr>
+        <w:pStyle w:val="Default"/>
+        <w:spacing w:after="85"/>
+        <w:rPr>
+          <w:rFonts w:ascii="Courier New" w:hAnsi="Courier New" w:cs="Courier New"/>
+          <w:b/>
+          <w:sz w:val="23"/>
+          <w:szCs w:val="23"/>
+        </w:rPr>
+      </w:pPr>
+      <w:r>
+        <w:rPr>
+          <w:rFonts w:ascii="Courier New" w:hAnsi="Courier New" w:cs="Courier New"/>
+          <w:b/>
+          <w:sz w:val="23"/>
+          <w:szCs w:val="23"/>
+        </w:rPr>
+        <w:t xml:space="preserve">List the number of courses taken by all students named John Smith in </w:t>
+      </w:r>
+      <w:proofErr w:type="gramStart"/>
+      <w:r>
+        <w:rPr>
+          <w:rFonts w:ascii="Courier New" w:hAnsi="Courier New" w:cs="Courier New"/>
+          <w:b/>
+          <w:sz w:val="23"/>
+          <w:szCs w:val="23"/>
+        </w:rPr>
+        <w:t>Winter</w:t>
+      </w:r>
+      <w:proofErr w:type="gramEnd"/>
+      <w:r>
+        <w:rPr>
+          <w:rFonts w:ascii="Courier New" w:hAnsi="Courier New" w:cs="Courier New"/>
+          <w:b/>
+          <w:sz w:val="23"/>
+          <w:szCs w:val="23"/>
+        </w:rPr>
+        <w:t xml:space="preserve"> 2009 (i.e., Quarter=W09).</w:t>
+      </w:r>
+    </w:p>
+    <w:p>
+      <w:pPr>
+        <w:pStyle w:val="Default"/>
+        <w:spacing w:after="85"/>
+        <w:rPr>
+          <w:rFonts w:ascii="Courier New" w:hAnsi="Courier New" w:cs="Courier New"/>
+          <w:sz w:val="23"/>
+          <w:szCs w:val="23"/>
+        </w:rPr>
+      </w:pPr>
+      <w:r>
+        <w:rPr>
+          <w:rFonts w:ascii="Courier New" w:hAnsi="Courier New" w:cs="Courier New"/>
+          <w:sz w:val="23"/>
+          <w:szCs w:val="23"/>
+        </w:rPr>
+        <w:t xml:space="preserve">SELECT </w:t>
+      </w:r>
+      <w:proofErr w:type="gramStart"/>
+      <w:r>
+        <w:rPr>
+          <w:rFonts w:ascii="Courier New" w:hAnsi="Courier New" w:cs="Courier New"/>
+          <w:sz w:val="23"/>
+          <w:szCs w:val="23"/>
+        </w:rPr>
+        <w:t>COUNT(</w:t>
+      </w:r>
+      <w:proofErr w:type="spellStart"/>
+      <w:proofErr w:type="gramEnd"/>
+      <w:r>
+        <w:rPr>
+          <w:rFonts w:ascii="Courier New" w:hAnsi="Courier New" w:cs="Courier New"/>
+          <w:sz w:val="23"/>
+          <w:szCs w:val="23"/>
+        </w:rPr>
+        <w:t>me.cid</w:t>
+      </w:r>
+      <w:proofErr w:type="spellEnd"/>
+      <w:r>
+        <w:rPr>
+          <w:rFonts w:ascii="Courier New" w:hAnsi="Courier New" w:cs="Courier New"/>
+          <w:sz w:val="23"/>
+          <w:szCs w:val="23"/>
+        </w:rPr>
+        <w:t xml:space="preserve">) "Adrian Count" FROM mca12_enroll me WHERE </w:t>
+      </w:r>
+      <w:proofErr w:type="spellStart"/>
+      <w:r>
+        <w:rPr>
+          <w:rFonts w:ascii="Courier New" w:hAnsi="Courier New" w:cs="Courier New"/>
+          <w:sz w:val="23"/>
+          <w:szCs w:val="23"/>
+        </w:rPr>
+        <w:t>me.ssn</w:t>
+      </w:r>
+      <w:proofErr w:type="spellEnd"/>
+      <w:r>
+        <w:rPr>
+          <w:rFonts w:ascii="Courier New" w:hAnsi="Courier New" w:cs="Courier New"/>
+          <w:sz w:val="23"/>
+          <w:szCs w:val="23"/>
+        </w:rPr>
+        <w:t xml:space="preserve"> = (SELECT </w:t>
+      </w:r>
+      <w:proofErr w:type="spellStart"/>
+      <w:r>
+        <w:rPr>
+          <w:rFonts w:ascii="Courier New" w:hAnsi="Courier New" w:cs="Courier New"/>
+          <w:sz w:val="23"/>
+          <w:szCs w:val="23"/>
+        </w:rPr>
+        <w:t>ssn</w:t>
+      </w:r>
+      <w:proofErr w:type="spellEnd"/>
+      <w:r>
+        <w:rPr>
+          <w:rFonts w:ascii="Courier New" w:hAnsi="Courier New" w:cs="Courier New"/>
+          <w:sz w:val="23"/>
+          <w:szCs w:val="23"/>
+        </w:rPr>
+        <w:t xml:space="preserve"> FROM mca12_student WHERE NAME='Adrian') AND quarter='W17'</w:t>
+      </w:r>
+    </w:p>
+    <w:p>
+      <w:pPr>
+        <w:pStyle w:val="Default"/>
         <w:rPr>
           <w:rFonts w:ascii="Courier New" w:hAnsi="Courier New" w:cs="Courier New"/>
           <w:b/>
@@ -12495,6 +13772,180 @@
         </w:rPr>
         <w:t xml:space="preserve">k published by Addison-Wesley. </w:t>
       </w:r>
+    </w:p>
+    <w:p>
+      <w:pPr>
+        <w:pStyle w:val="Default"/>
+        <w:spacing w:after="85"/>
+        <w:rPr>
+          <w:rFonts w:ascii="Courier New" w:hAnsi="Courier New" w:cs="Courier New"/>
+          <w:b/>
+          <w:sz w:val="23"/>
+          <w:szCs w:val="23"/>
+        </w:rPr>
+      </w:pPr>
+      <w:r>
+        <w:rPr>
+          <w:rFonts w:ascii="Courier New" w:hAnsi="Courier New" w:cs="Courier New"/>
+          <w:sz w:val="23"/>
+          <w:szCs w:val="23"/>
+        </w:rPr>
+        <w:t xml:space="preserve">SELECT </w:t>
+      </w:r>
+      <w:proofErr w:type="gramStart"/>
+      <w:r>
+        <w:rPr>
+          <w:rFonts w:ascii="Courier New" w:hAnsi="Courier New" w:cs="Courier New"/>
+          <w:sz w:val="23"/>
+          <w:szCs w:val="23"/>
+        </w:rPr>
+        <w:t>DISTINCT(</w:t>
+      </w:r>
+      <w:proofErr w:type="gramEnd"/>
+      <w:r>
+        <w:rPr>
+          <w:rFonts w:ascii="Courier New" w:hAnsi="Courier New" w:cs="Courier New"/>
+          <w:sz w:val="23"/>
+          <w:szCs w:val="23"/>
+        </w:rPr>
+        <w:t xml:space="preserve">s.name) FROM mca12_student s, mca12_course </w:t>
+      </w:r>
+      <w:proofErr w:type="spellStart"/>
+      <w:r>
+        <w:rPr>
+          <w:rFonts w:ascii="Courier New" w:hAnsi="Courier New" w:cs="Courier New"/>
+          <w:sz w:val="23"/>
+          <w:szCs w:val="23"/>
+        </w:rPr>
+        <w:t>c,book_adoption</w:t>
+      </w:r>
+      <w:proofErr w:type="spellEnd"/>
+      <w:r>
+        <w:rPr>
+          <w:rFonts w:ascii="Courier New" w:hAnsi="Courier New" w:cs="Courier New"/>
+          <w:sz w:val="23"/>
+          <w:szCs w:val="23"/>
+        </w:rPr>
+        <w:t xml:space="preserve"> ba,mca12_enroll e,mca12_text t WHERE </w:t>
+      </w:r>
+      <w:proofErr w:type="spellStart"/>
+      <w:r>
+        <w:rPr>
+          <w:rFonts w:ascii="Courier New" w:hAnsi="Courier New" w:cs="Courier New"/>
+          <w:sz w:val="23"/>
+          <w:szCs w:val="23"/>
+        </w:rPr>
+        <w:t>t.publisher</w:t>
+      </w:r>
+      <w:proofErr w:type="spellEnd"/>
+      <w:r>
+        <w:rPr>
+          <w:rFonts w:ascii="Courier New" w:hAnsi="Courier New" w:cs="Courier New"/>
+          <w:sz w:val="23"/>
+          <w:szCs w:val="23"/>
+        </w:rPr>
+        <w:t xml:space="preserve">='Pearson' AND </w:t>
+      </w:r>
+      <w:proofErr w:type="spellStart"/>
+      <w:r>
+        <w:rPr>
+          <w:rFonts w:ascii="Courier New" w:hAnsi="Courier New" w:cs="Courier New"/>
+          <w:sz w:val="23"/>
+          <w:szCs w:val="23"/>
+        </w:rPr>
+        <w:t>e.cid</w:t>
+      </w:r>
+      <w:proofErr w:type="spellEnd"/>
+      <w:r>
+        <w:rPr>
+          <w:rFonts w:ascii="Courier New" w:hAnsi="Courier New" w:cs="Courier New"/>
+          <w:sz w:val="23"/>
+          <w:szCs w:val="23"/>
+        </w:rPr>
+        <w:t>=</w:t>
+      </w:r>
+      <w:proofErr w:type="spellStart"/>
+      <w:r>
+        <w:rPr>
+          <w:rFonts w:ascii="Courier New" w:hAnsi="Courier New" w:cs="Courier New"/>
+          <w:sz w:val="23"/>
+          <w:szCs w:val="23"/>
+        </w:rPr>
+        <w:t>ba.cid</w:t>
+      </w:r>
+      <w:proofErr w:type="spellEnd"/>
+      <w:r>
+        <w:rPr>
+          <w:rFonts w:ascii="Courier New" w:hAnsi="Courier New" w:cs="Courier New"/>
+          <w:sz w:val="23"/>
+          <w:szCs w:val="23"/>
+        </w:rPr>
+        <w:t xml:space="preserve"> AND </w:t>
+      </w:r>
+      <w:proofErr w:type="spellStart"/>
+      <w:r>
+        <w:rPr>
+          <w:rFonts w:ascii="Courier New" w:hAnsi="Courier New" w:cs="Courier New"/>
+          <w:sz w:val="23"/>
+          <w:szCs w:val="23"/>
+        </w:rPr>
+        <w:t>e.cid</w:t>
+      </w:r>
+      <w:proofErr w:type="spellEnd"/>
+      <w:r>
+        <w:rPr>
+          <w:rFonts w:ascii="Courier New" w:hAnsi="Courier New" w:cs="Courier New"/>
+          <w:sz w:val="23"/>
+          <w:szCs w:val="23"/>
+        </w:rPr>
+        <w:t>=</w:t>
+      </w:r>
+      <w:proofErr w:type="spellStart"/>
+      <w:r>
+        <w:rPr>
+          <w:rFonts w:ascii="Courier New" w:hAnsi="Courier New" w:cs="Courier New"/>
+          <w:sz w:val="23"/>
+          <w:szCs w:val="23"/>
+        </w:rPr>
+        <w:t>c.cid</w:t>
+      </w:r>
+      <w:proofErr w:type="spellEnd"/>
+      <w:r>
+        <w:rPr>
+          <w:rFonts w:ascii="Courier New" w:hAnsi="Courier New" w:cs="Courier New"/>
+          <w:sz w:val="23"/>
+          <w:szCs w:val="23"/>
+        </w:rPr>
+        <w:t xml:space="preserve"> AND </w:t>
+      </w:r>
+      <w:proofErr w:type="spellStart"/>
+      <w:r>
+        <w:rPr>
+          <w:rFonts w:ascii="Courier New" w:hAnsi="Courier New" w:cs="Courier New"/>
+          <w:sz w:val="23"/>
+          <w:szCs w:val="23"/>
+        </w:rPr>
+        <w:t>e.ssn</w:t>
+      </w:r>
+      <w:proofErr w:type="spellEnd"/>
+      <w:r>
+        <w:rPr>
+          <w:rFonts w:ascii="Courier New" w:hAnsi="Courier New" w:cs="Courier New"/>
+          <w:sz w:val="23"/>
+          <w:szCs w:val="23"/>
+        </w:rPr>
+        <w:t>=</w:t>
+      </w:r>
+      <w:proofErr w:type="spellStart"/>
+      <w:r>
+        <w:rPr>
+          <w:rFonts w:ascii="Courier New" w:hAnsi="Courier New" w:cs="Courier New"/>
+          <w:sz w:val="23"/>
+          <w:szCs w:val="23"/>
+        </w:rPr>
+        <w:t>s.ssn</w:t>
+      </w:r>
+      <w:proofErr w:type="spellEnd"/>
     </w:p>
     <w:p>
       <w:pPr>
@@ -12567,6 +14018,15 @@
         </w:rPr>
         <w:t xml:space="preserve">) for courses offered by the ‘CS’ department </w:t>
       </w:r>
+      <w:r>
+        <w:rPr>
+          <w:rFonts w:ascii="Courier New" w:hAnsi="Courier New" w:cs="Courier New"/>
+          <w:b/>
+          <w:sz w:val="23"/>
+          <w:szCs w:val="23"/>
+        </w:rPr>
+        <w:t xml:space="preserve"> </w:t>
+      </w:r>
     </w:p>
     <w:p>
       <w:pPr>
@@ -12574,11 +14034,128 @@
         <w:spacing w:after="87"/>
         <w:rPr>
           <w:rFonts w:ascii="Courier New" w:hAnsi="Courier New" w:cs="Courier New"/>
-          <w:b/>
-          <w:sz w:val="23"/>
-          <w:szCs w:val="23"/>
-        </w:rPr>
-      </w:pPr>
+          <w:sz w:val="23"/>
+          <w:szCs w:val="23"/>
+        </w:rPr>
+      </w:pPr>
+      <w:r>
+        <w:rPr>
+          <w:rFonts w:ascii="Courier New" w:hAnsi="Courier New" w:cs="Courier New"/>
+          <w:sz w:val="23"/>
+          <w:szCs w:val="23"/>
+        </w:rPr>
+        <w:t xml:space="preserve">SELECT </w:t>
+      </w:r>
+      <w:proofErr w:type="spellStart"/>
+      <w:r>
+        <w:rPr>
+          <w:rFonts w:ascii="Courier New" w:hAnsi="Courier New" w:cs="Courier New"/>
+          <w:sz w:val="23"/>
+          <w:szCs w:val="23"/>
+        </w:rPr>
+        <w:t>t.title</w:t>
+      </w:r>
+      <w:proofErr w:type="gramStart"/>
+      <w:r>
+        <w:rPr>
+          <w:rFonts w:ascii="Courier New" w:hAnsi="Courier New" w:cs="Courier New"/>
+          <w:sz w:val="23"/>
+          <w:szCs w:val="23"/>
+        </w:rPr>
+        <w:t>,t.isbn,c.cid</w:t>
+      </w:r>
+      <w:proofErr w:type="spellEnd"/>
+      <w:proofErr w:type="gramEnd"/>
+      <w:r>
+        <w:rPr>
+          <w:rFonts w:ascii="Courier New" w:hAnsi="Courier New" w:cs="Courier New"/>
+          <w:sz w:val="23"/>
+          <w:szCs w:val="23"/>
+        </w:rPr>
+        <w:t xml:space="preserve"> FROM mca12_text </w:t>
+      </w:r>
+      <w:proofErr w:type="spellStart"/>
+      <w:r>
+        <w:rPr>
+          <w:rFonts w:ascii="Courier New" w:hAnsi="Courier New" w:cs="Courier New"/>
+          <w:sz w:val="23"/>
+          <w:szCs w:val="23"/>
+        </w:rPr>
+        <w:t>t,book_adoption</w:t>
+      </w:r>
+      <w:proofErr w:type="spellEnd"/>
+      <w:r>
+        <w:rPr>
+          <w:rFonts w:ascii="Courier New" w:hAnsi="Courier New" w:cs="Courier New"/>
+          <w:sz w:val="23"/>
+          <w:szCs w:val="23"/>
+        </w:rPr>
+        <w:t xml:space="preserve"> ba,mca12_course c WHERE </w:t>
+      </w:r>
+      <w:proofErr w:type="spellStart"/>
+      <w:r>
+        <w:rPr>
+          <w:rFonts w:ascii="Courier New" w:hAnsi="Courier New" w:cs="Courier New"/>
+          <w:sz w:val="23"/>
+          <w:szCs w:val="23"/>
+        </w:rPr>
+        <w:t>t.isbn</w:t>
+      </w:r>
+      <w:proofErr w:type="spellEnd"/>
+      <w:r>
+        <w:rPr>
+          <w:rFonts w:ascii="Courier New" w:hAnsi="Courier New" w:cs="Courier New"/>
+          <w:sz w:val="23"/>
+          <w:szCs w:val="23"/>
+        </w:rPr>
+        <w:t>=</w:t>
+      </w:r>
+      <w:proofErr w:type="spellStart"/>
+      <w:r>
+        <w:rPr>
+          <w:rFonts w:ascii="Courier New" w:hAnsi="Courier New" w:cs="Courier New"/>
+          <w:sz w:val="23"/>
+          <w:szCs w:val="23"/>
+        </w:rPr>
+        <w:t>ba.b_isbn</w:t>
+      </w:r>
+      <w:proofErr w:type="spellEnd"/>
+      <w:r>
+        <w:rPr>
+          <w:rFonts w:ascii="Courier New" w:hAnsi="Courier New" w:cs="Courier New"/>
+          <w:sz w:val="23"/>
+          <w:szCs w:val="23"/>
+        </w:rPr>
+        <w:t xml:space="preserve"> </w:t>
+      </w:r>
+      <w:bookmarkStart w:id="0" w:name="_GoBack"/>
+      <w:bookmarkEnd w:id="0"/>
+      <w:r>
+        <w:rPr>
+          <w:rFonts w:ascii="Courier New" w:hAnsi="Courier New" w:cs="Courier New"/>
+          <w:sz w:val="23"/>
+          <w:szCs w:val="23"/>
+        </w:rPr>
+        <w:t xml:space="preserve">AND </w:t>
+      </w:r>
+      <w:proofErr w:type="spellStart"/>
+      <w:r>
+        <w:rPr>
+          <w:rFonts w:ascii="Courier New" w:hAnsi="Courier New" w:cs="Courier New"/>
+          <w:sz w:val="23"/>
+          <w:szCs w:val="23"/>
+        </w:rPr>
+        <w:t>c.dname</w:t>
+      </w:r>
+      <w:proofErr w:type="spellEnd"/>
+      <w:r>
+        <w:rPr>
+          <w:rFonts w:ascii="Courier New" w:hAnsi="Courier New" w:cs="Courier New"/>
+          <w:sz w:val="23"/>
+          <w:szCs w:val="23"/>
+        </w:rPr>
+        <w:t>='E&amp;E'</w:t>
+      </w:r>
     </w:p>
     <w:p>
       <w:pPr>
@@ -12663,6 +14240,7 @@
           <w:sz w:val="23"/>
           <w:szCs w:val="23"/>
         </w:rPr>
+        <w:lastRenderedPageBreak/>
         <w:t xml:space="preserve">Display the details of the books published by both Wiley and MGH publishers </w:t>
       </w:r>
     </w:p>
@@ -12681,203 +14259,6 @@
           <w:b/>
         </w:rPr>
       </w:pPr>
-    </w:p>
-    <w:p>
-      <w:pPr>
-        <w:rPr>
-          <w:rFonts w:ascii="Courier New" w:hAnsi="Courier New" w:cs="Courier New"/>
-          <w:b/>
-        </w:rPr>
-      </w:pPr>
-      <w:r>
-        <w:rPr>
-          <w:rFonts w:ascii="Courier New" w:hAnsi="Courier New" w:cs="Courier New"/>
-          <w:b/>
-        </w:rPr>
-        <w:t xml:space="preserve">INSERT INTO mca12_course </w:t>
-      </w:r>
-      <w:proofErr w:type="gramStart"/>
-      <w:r>
-        <w:rPr>
-          <w:rFonts w:ascii="Courier New" w:hAnsi="Courier New" w:cs="Courier New"/>
-          <w:b/>
-        </w:rPr>
-        <w:t>VALUES(</w:t>
-      </w:r>
-      <w:proofErr w:type="gramEnd"/>
-      <w:r>
-        <w:rPr>
-          <w:rFonts w:ascii="Courier New" w:hAnsi="Courier New" w:cs="Courier New"/>
-          <w:b/>
-        </w:rPr>
-        <w:t>17011,'Physics','E&amp;E')</w:t>
-      </w:r>
-    </w:p>
-    <w:p>
-      <w:pPr>
-        <w:rPr>
-          <w:rFonts w:ascii="Courier New" w:hAnsi="Courier New" w:cs="Courier New"/>
-          <w:b/>
-        </w:rPr>
-      </w:pPr>
-      <w:r>
-        <w:rPr>
-          <w:rFonts w:ascii="Courier New" w:hAnsi="Courier New" w:cs="Courier New"/>
-          <w:b/>
-        </w:rPr>
-        <w:t xml:space="preserve">INSERT INTO mca12_course </w:t>
-      </w:r>
-      <w:proofErr w:type="gramStart"/>
-      <w:r>
-        <w:rPr>
-          <w:rFonts w:ascii="Courier New" w:hAnsi="Courier New" w:cs="Courier New"/>
-          <w:b/>
-        </w:rPr>
-        <w:t>VALUES(</w:t>
-      </w:r>
-      <w:proofErr w:type="gramEnd"/>
-      <w:r>
-        <w:rPr>
-          <w:rFonts w:ascii="Courier New" w:hAnsi="Courier New" w:cs="Courier New"/>
-          <w:b/>
-        </w:rPr>
-        <w:t>12012,'Mathematics I','NM')</w:t>
-      </w:r>
-    </w:p>
-    <w:p>
-      <w:pPr>
-        <w:rPr>
-          <w:rFonts w:ascii="Courier New" w:hAnsi="Courier New" w:cs="Courier New"/>
-          <w:b/>
-        </w:rPr>
-      </w:pPr>
-      <w:r>
-        <w:rPr>
-          <w:rFonts w:ascii="Courier New" w:hAnsi="Courier New" w:cs="Courier New"/>
-          <w:b/>
-        </w:rPr>
-        <w:t xml:space="preserve">INSERT INTO mca12_course </w:t>
-      </w:r>
-      <w:proofErr w:type="gramStart"/>
-      <w:r>
-        <w:rPr>
-          <w:rFonts w:ascii="Courier New" w:hAnsi="Courier New" w:cs="Courier New"/>
-          <w:b/>
-        </w:rPr>
-        <w:t>VALUES(</w:t>
-      </w:r>
-      <w:proofErr w:type="gramEnd"/>
-      <w:r>
-        <w:rPr>
-          <w:rFonts w:ascii="Courier New" w:hAnsi="Courier New" w:cs="Courier New"/>
-          <w:b/>
-        </w:rPr>
-        <w:t xml:space="preserve">16013,'Solid </w:t>
-      </w:r>
-      <w:proofErr w:type="spellStart"/>
-      <w:r>
-        <w:rPr>
-          <w:rFonts w:ascii="Courier New" w:hAnsi="Courier New" w:cs="Courier New"/>
-          <w:b/>
-        </w:rPr>
-        <w:t>Electronics','E&amp;E</w:t>
-      </w:r>
-      <w:proofErr w:type="spellEnd"/>
-      <w:r>
-        <w:rPr>
-          <w:rFonts w:ascii="Courier New" w:hAnsi="Courier New" w:cs="Courier New"/>
-          <w:b/>
-        </w:rPr>
-        <w:t>')</w:t>
-      </w:r>
-    </w:p>
-    <w:p>
-      <w:pPr>
-        <w:rPr>
-          <w:rFonts w:ascii="Courier New" w:hAnsi="Courier New" w:cs="Courier New"/>
-          <w:b/>
-        </w:rPr>
-      </w:pPr>
-      <w:r>
-        <w:rPr>
-          <w:rFonts w:ascii="Courier New" w:hAnsi="Courier New" w:cs="Courier New"/>
-          <w:b/>
-        </w:rPr>
-        <w:t xml:space="preserve">INSERT INTO mca12_course </w:t>
-      </w:r>
-      <w:proofErr w:type="gramStart"/>
-      <w:r>
-        <w:rPr>
-          <w:rFonts w:ascii="Courier New" w:hAnsi="Courier New" w:cs="Courier New"/>
-          <w:b/>
-        </w:rPr>
-        <w:t>VALUES(</w:t>
-      </w:r>
-      <w:proofErr w:type="gramEnd"/>
-      <w:r>
-        <w:rPr>
-          <w:rFonts w:ascii="Courier New" w:hAnsi="Courier New" w:cs="Courier New"/>
-          <w:b/>
-        </w:rPr>
-        <w:t>16014,'Programming in C','CS')</w:t>
-      </w:r>
-    </w:p>
-    <w:p>
-      <w:pPr>
-        <w:rPr>
-          <w:rFonts w:ascii="Courier New" w:hAnsi="Courier New" w:cs="Courier New"/>
-          <w:b/>
-        </w:rPr>
-      </w:pPr>
-      <w:r>
-        <w:rPr>
-          <w:rFonts w:ascii="Courier New" w:hAnsi="Courier New" w:cs="Courier New"/>
-          <w:b/>
-        </w:rPr>
-        <w:lastRenderedPageBreak/>
-        <w:t xml:space="preserve">INSERT INTO mca12_course </w:t>
-      </w:r>
-      <w:proofErr w:type="gramStart"/>
-      <w:r>
-        <w:rPr>
-          <w:rFonts w:ascii="Courier New" w:hAnsi="Courier New" w:cs="Courier New"/>
-          <w:b/>
-        </w:rPr>
-        <w:t>VALUES(</w:t>
-      </w:r>
-      <w:proofErr w:type="gramEnd"/>
-      <w:r>
-        <w:rPr>
-          <w:rFonts w:ascii="Courier New" w:hAnsi="Courier New" w:cs="Courier New"/>
-          <w:b/>
-        </w:rPr>
-        <w:t>16015,'Physics','SC')</w:t>
-      </w:r>
-    </w:p>
-    <w:p>
-      <w:pPr>
-        <w:rPr>
-          <w:rFonts w:ascii="Courier New" w:hAnsi="Courier New" w:cs="Courier New"/>
-          <w:b/>
-        </w:rPr>
-      </w:pPr>
-    </w:p>
-    <w:p>
-      <w:pPr>
-        <w:rPr>
-          <w:rFonts w:ascii="Courier New" w:hAnsi="Courier New" w:cs="Courier New"/>
-          <w:b/>
-        </w:rPr>
-      </w:pPr>
-      <w:r>
-        <w:rPr>
-          <w:rFonts w:ascii="Courier New" w:hAnsi="Courier New" w:cs="Courier New"/>
-          <w:b/>
-        </w:rPr>
-        <w:t>SELECT * FROM MCA12_course</w:t>
-      </w:r>
-      <w:bookmarkStart w:id="0" w:name="_GoBack"/>
-      <w:bookmarkEnd w:id="0"/>
     </w:p>
     <w:sectPr>
       <w:pgSz w:w="12240" w:h="15840"/>

</xml_diff>

<commit_message>
SQL Lab 7 Added
</commit_message>
<xml_diff>
--- a/sql/SQL_LAB1.docx
+++ b/sql/SQL_LAB1.docx
@@ -8414,16 +8414,764 @@
           <w:rFonts w:ascii="Courier New" w:hAnsi="Courier New" w:cs="Courier New"/>
         </w:rPr>
       </w:pPr>
+    </w:p>
+    <w:p>
+      <w:pPr>
+        <w:rPr>
+          <w:rFonts w:ascii="Courier New" w:hAnsi="Courier New" w:cs="Courier New"/>
+          <w:b/>
+        </w:rPr>
+      </w:pPr>
+      <w:r>
+        <w:rPr>
+          <w:rFonts w:ascii="Courier New" w:hAnsi="Courier New" w:cs="Courier New"/>
+          <w:b/>
+        </w:rPr>
+        <w:t>Consider the following schema:</w:t>
+      </w:r>
+    </w:p>
+    <w:p>
+      <w:pPr>
+        <w:rPr>
+          <w:rFonts w:ascii="Courier New" w:hAnsi="Courier New" w:cs="Courier New"/>
+          <w:b/>
+        </w:rPr>
+      </w:pPr>
+      <w:r>
+        <w:rPr>
+          <w:rFonts w:ascii="Courier New" w:hAnsi="Courier New" w:cs="Courier New"/>
+          <w:b/>
+        </w:rPr>
+        <w:t>Suppliers(sid:integer, sname: string, address: string)</w:t>
+      </w:r>
+    </w:p>
+    <w:p>
+      <w:pPr>
+        <w:rPr>
+          <w:rFonts w:ascii="Courier New" w:hAnsi="Courier New" w:cs="Courier New"/>
+          <w:b/>
+        </w:rPr>
+      </w:pPr>
+      <w:r>
+        <w:rPr>
+          <w:rFonts w:ascii="Courier New" w:hAnsi="Courier New" w:cs="Courier New"/>
+          <w:b/>
+        </w:rPr>
+        <w:t>Parts(pid: integer, pname: string, color: string)</w:t>
+      </w:r>
+    </w:p>
+    <w:p>
+      <w:pPr>
+        <w:rPr>
+          <w:rFonts w:ascii="Courier New" w:hAnsi="Courier New" w:cs="Courier New"/>
+          <w:b/>
+        </w:rPr>
+      </w:pPr>
+      <w:r>
+        <w:rPr>
+          <w:rFonts w:ascii="Courier New" w:hAnsi="Courier New" w:cs="Courier New"/>
+          <w:b/>
+        </w:rPr>
+        <w:t>Catalog(sid: integer, pid: integer, cost: real)</w:t>
+      </w:r>
+    </w:p>
+    <w:p>
+      <w:pPr>
+        <w:rPr>
+          <w:rFonts w:ascii="Courier New" w:hAnsi="Courier New" w:cs="Courier New"/>
+          <w:b/>
+        </w:rPr>
+      </w:pPr>
+    </w:p>
+    <w:p>
+      <w:pPr>
+        <w:rPr>
+          <w:rFonts w:ascii="Courier New" w:hAnsi="Courier New" w:cs="Courier New"/>
+          <w:b/>
+        </w:rPr>
+      </w:pPr>
+      <w:r>
+        <w:rPr>
+          <w:rFonts w:ascii="Courier New" w:hAnsi="Courier New" w:cs="Courier New"/>
+          <w:b/>
+        </w:rPr>
+        <w:t>Create the tables and assign the appropriate primary key and foreign key constraints.</w:t>
+      </w:r>
+    </w:p>
+    <w:p>
+      <w:pPr>
+        <w:rPr>
+          <w:rFonts w:ascii="Courier New" w:hAnsi="Courier New" w:cs="Courier New"/>
+        </w:rPr>
+      </w:pPr>
+      <w:r>
+        <w:rPr>
+          <w:rFonts w:ascii="Courier New" w:hAnsi="Courier New" w:cs="Courier New"/>
+        </w:rPr>
+        <w:t>CREATE TABLE mca12_stud(snum NUMBER PRIMARY KEY, sname VARCHAR2(25), major VARCHAR2(10), s</w:t>
+      </w:r>
+      <w:r>
+        <w:rPr>
+          <w:rFonts w:ascii="Courier New" w:hAnsi="Courier New" w:cs="Courier New"/>
+        </w:rPr>
+        <w:t>level VARCHAR2(20), age NUMBER)</w:t>
+      </w:r>
+    </w:p>
+    <w:p>
+      <w:pPr>
+        <w:rPr>
+          <w:rFonts w:ascii="Courier New" w:hAnsi="Courier New" w:cs="Courier New"/>
+        </w:rPr>
+      </w:pPr>
+      <w:r>
+        <w:rPr>
+          <w:rFonts w:ascii="Courier New" w:hAnsi="Courier New" w:cs="Courier New"/>
+        </w:rPr>
+        <w:t xml:space="preserve">CREATE TABLE mca12_faculty(fid NUMBER PRIMARY KEY, </w:t>
+      </w:r>
+      <w:r>
+        <w:rPr>
+          <w:rFonts w:ascii="Courier New" w:hAnsi="Courier New" w:cs="Courier New"/>
+        </w:rPr>
+        <w:t>fname VARCHAR2(25), did NUMBER)</w:t>
+      </w:r>
+    </w:p>
+    <w:p>
+      <w:pPr>
+        <w:rPr>
+          <w:rFonts w:ascii="Courier New" w:hAnsi="Courier New" w:cs="Courier New"/>
+        </w:rPr>
+      </w:pPr>
+      <w:r>
+        <w:rPr>
+          <w:rFonts w:ascii="Courier New" w:hAnsi="Courier New" w:cs="Courier New"/>
+        </w:rPr>
+        <w:t>CREATE TABLE mca12_class(name VARCHAR2(25), meets_at DATE, room VARCHAR2(10), fid NUMBER, FOREIGN KEY(fid)</w:t>
+      </w:r>
+      <w:r>
+        <w:rPr>
+          <w:rFonts w:ascii="Courier New" w:hAnsi="Courier New" w:cs="Courier New"/>
+        </w:rPr>
+        <w:t xml:space="preserve"> REFERENCES mca12_faculty(fid))</w:t>
+      </w:r>
+    </w:p>
+    <w:p>
+      <w:pPr>
+        <w:rPr>
+          <w:rFonts w:ascii="Courier New" w:hAnsi="Courier New" w:cs="Courier New"/>
+        </w:rPr>
+      </w:pPr>
+      <w:r>
+        <w:rPr>
+          <w:rFonts w:ascii="Courier New" w:hAnsi="Courier New" w:cs="Courier New"/>
+        </w:rPr>
+        <w:t>CREATE TABLE mca12_enroller(snum NUMBER, cname VARCHAR(15), FOREIGN KEY(snum) REFERENCES mca12_stud(snum))</w:t>
+      </w:r>
+    </w:p>
+    <w:p>
+      <w:pPr>
+        <w:rPr>
+          <w:rFonts w:ascii="Courier New" w:hAnsi="Courier New" w:cs="Courier New"/>
+          <w:b/>
+        </w:rPr>
+      </w:pPr>
+      <w:r>
+        <w:rPr>
+          <w:rFonts w:ascii="Courier New" w:hAnsi="Courier New" w:cs="Courier New"/>
+          <w:b/>
+        </w:rPr>
+        <w:t>Insert at least 5 tuples for Suppliers and Parts</w:t>
+      </w:r>
+    </w:p>
+    <w:p>
+      <w:pPr>
+        <w:rPr>
+          <w:rFonts w:ascii="Courier New" w:hAnsi="Courier New" w:cs="Courier New"/>
+        </w:rPr>
+      </w:pPr>
+    </w:p>
+    <w:p>
+      <w:pPr>
+        <w:rPr>
+          <w:rFonts w:ascii="Courier New" w:hAnsi="Courier New" w:cs="Courier New"/>
+        </w:rPr>
+      </w:pPr>
+    </w:p>
+    <w:p>
+      <w:pPr>
+        <w:rPr>
+          <w:rFonts w:ascii="Courier New" w:hAnsi="Courier New" w:cs="Courier New"/>
+        </w:rPr>
+      </w:pPr>
+    </w:p>
+    <w:p>
+      <w:pPr>
+        <w:rPr>
+          <w:rFonts w:ascii="Courier New" w:hAnsi="Courier New" w:cs="Courier New"/>
+        </w:rPr>
+      </w:pPr>
+    </w:p>
+    <w:p>
+      <w:pPr>
+        <w:spacing w:after="0" w:line="240" w:lineRule="auto"/>
+        <w:rPr>
+          <w:rFonts w:ascii="Courier New" w:hAnsi="Courier New" w:cs="Courier New"/>
+          <w:b/>
+        </w:rPr>
+      </w:pPr>
+      <w:r>
+        <w:rPr>
+          <w:rFonts w:ascii="Courier New" w:hAnsi="Courier New" w:cs="Courier New"/>
+          <w:b/>
+        </w:rPr>
+        <w:lastRenderedPageBreak/>
+        <w:t>Retrieve the names of suppliers who supply some red part</w:t>
+      </w:r>
+    </w:p>
+    <w:p>
+      <w:pPr>
+        <w:spacing w:after="0" w:line="240" w:lineRule="auto"/>
+        <w:rPr>
+          <w:rFonts w:ascii="Courier New" w:hAnsi="Courier New" w:cs="Courier New"/>
+        </w:rPr>
+      </w:pPr>
+      <w:r>
+        <w:rPr>
+          <w:rFonts w:ascii="Courier New" w:hAnsi="Courier New" w:cs="Courier New"/>
+        </w:rPr>
+        <w:t xml:space="preserve">SELECT s.sid, s.sname </w:t>
+      </w:r>
+    </w:p>
+    <w:p>
+      <w:pPr>
+        <w:spacing w:after="0" w:line="240" w:lineRule="auto"/>
+        <w:rPr>
+          <w:rFonts w:ascii="Courier New" w:hAnsi="Courier New" w:cs="Courier New"/>
+        </w:rPr>
+      </w:pPr>
+      <w:r>
+        <w:rPr>
+          <w:rFonts w:ascii="Courier New" w:hAnsi="Courier New" w:cs="Courier New"/>
+        </w:rPr>
+        <w:t>FROM Suppliers s, Catalog c, Parts p</w:t>
+      </w:r>
+    </w:p>
+    <w:p>
+      <w:pPr>
+        <w:spacing w:after="0" w:line="240" w:lineRule="auto"/>
+        <w:rPr>
+          <w:rFonts w:ascii="Courier New" w:hAnsi="Courier New" w:cs="Courier New"/>
+        </w:rPr>
+      </w:pPr>
+      <w:r>
+        <w:rPr>
+          <w:rFonts w:ascii="Courier New" w:hAnsi="Courier New" w:cs="Courier New"/>
+        </w:rPr>
+        <w:t>WHERE s.sid = c.sid</w:t>
+      </w:r>
+    </w:p>
+    <w:p>
+      <w:pPr>
+        <w:spacing w:after="0" w:line="240" w:lineRule="auto"/>
+        <w:rPr>
+          <w:rFonts w:ascii="Courier New" w:hAnsi="Courier New" w:cs="Courier New"/>
+        </w:rPr>
+      </w:pPr>
+      <w:r>
+        <w:rPr>
+          <w:rFonts w:ascii="Courier New" w:hAnsi="Courier New" w:cs="Courier New"/>
+        </w:rPr>
+        <w:t xml:space="preserve">AND p.pid = c.pid AND p.color = ‘red' </w:t>
+      </w:r>
+    </w:p>
+    <w:p>
+      <w:pPr>
+        <w:spacing w:after="0" w:line="240" w:lineRule="auto"/>
+        <w:rPr>
+          <w:rFonts w:ascii="Courier New" w:hAnsi="Courier New" w:cs="Courier New"/>
+        </w:rPr>
+      </w:pPr>
+      <w:r>
+        <w:rPr>
+          <w:rFonts w:ascii="Courier New" w:hAnsi="Courier New" w:cs="Courier New"/>
+        </w:rPr>
+        <w:t xml:space="preserve">GROUP BY s.sid, s.sname </w:t>
+      </w:r>
+    </w:p>
+    <w:p>
+      <w:pPr>
+        <w:spacing w:after="0" w:line="240" w:lineRule="auto"/>
+        <w:rPr>
+          <w:rFonts w:ascii="Courier New" w:hAnsi="Courier New" w:cs="Courier New"/>
+        </w:rPr>
+      </w:pPr>
+      <w:r>
+        <w:rPr>
+          <w:rFonts w:ascii="Courier New" w:hAnsi="Courier New" w:cs="Courier New"/>
+        </w:rPr>
+        <w:t>HAVING COUNT(*) = (SELECT COUNT(*) FROM Parts AS p1</w:t>
+      </w:r>
+    </w:p>
+    <w:p>
+      <w:pPr>
+        <w:spacing w:after="0" w:line="240" w:lineRule="auto"/>
+        <w:ind w:left="2160" w:firstLine="720"/>
+        <w:rPr>
+          <w:rFonts w:ascii="Courier New" w:hAnsi="Courier New" w:cs="Courier New"/>
+        </w:rPr>
+      </w:pPr>
+      <w:r>
+        <w:rPr>
+          <w:rFonts w:ascii="Courier New" w:hAnsi="Courier New" w:cs="Courier New"/>
+        </w:rPr>
+        <w:t>WHERE p1.color=‘red')</w:t>
+      </w:r>
+    </w:p>
+    <w:p>
+      <w:pPr>
+        <w:spacing w:after="0" w:line="240" w:lineRule="auto"/>
+        <w:rPr>
+          <w:rFonts w:ascii="Courier New" w:hAnsi="Courier New" w:cs="Courier New"/>
+        </w:rPr>
+      </w:pPr>
+    </w:p>
+    <w:p>
+      <w:pPr>
+        <w:spacing w:after="0" w:line="240" w:lineRule="auto"/>
+        <w:rPr>
+          <w:rFonts w:ascii="Courier New" w:hAnsi="Courier New" w:cs="Courier New"/>
+        </w:rPr>
+      </w:pPr>
+      <w:r>
+        <w:rPr>
+          <w:rFonts w:ascii="Courier New" w:hAnsi="Courier New" w:cs="Courier New"/>
+        </w:rPr>
+        <w:t>SELECT S.sid</w:t>
+      </w:r>
+      <w:r>
+        <w:rPr>
+          <w:rFonts w:ascii="Courier New" w:hAnsi="Courier New" w:cs="Courier New"/>
+        </w:rPr>
+        <w:t>, S.sname</w:t>
+      </w:r>
+    </w:p>
+    <w:p>
+      <w:pPr>
+        <w:spacing w:after="0" w:line="240" w:lineRule="auto"/>
+        <w:rPr>
+          <w:rFonts w:ascii="Courier New" w:hAnsi="Courier New" w:cs="Courier New"/>
+        </w:rPr>
+      </w:pPr>
+      <w:r>
+        <w:rPr>
+          <w:rFonts w:ascii="Courier New" w:hAnsi="Courier New" w:cs="Courier New"/>
+        </w:rPr>
+        <w:t>FROM Suppliers S</w:t>
+      </w:r>
+    </w:p>
+    <w:p>
+      <w:pPr>
+        <w:spacing w:after="0" w:line="240" w:lineRule="auto"/>
+        <w:rPr>
+          <w:rFonts w:ascii="Courier New" w:hAnsi="Courier New" w:cs="Courier New"/>
+        </w:rPr>
+      </w:pPr>
+      <w:r>
+        <w:rPr>
+          <w:rFonts w:ascii="Courier New" w:hAnsi="Courier New" w:cs="Courier New"/>
+        </w:rPr>
+        <w:t>S.sid IN ( SELECT C.sid</w:t>
+      </w:r>
+    </w:p>
+    <w:p>
+      <w:pPr>
+        <w:spacing w:after="0" w:line="240" w:lineRule="auto"/>
+        <w:rPr>
+          <w:rFonts w:ascii="Courier New" w:hAnsi="Courier New" w:cs="Courier New"/>
+        </w:rPr>
+      </w:pPr>
+      <w:r>
+        <w:rPr>
+          <w:rFonts w:ascii="Courier New" w:hAnsi="Courier New" w:cs="Courier New"/>
+        </w:rPr>
+        <w:t>FROM Parts P, Catalog C</w:t>
+      </w:r>
+    </w:p>
+    <w:p>
+      <w:pPr>
+        <w:spacing w:after="0" w:line="240" w:lineRule="auto"/>
+        <w:rPr>
+          <w:rFonts w:ascii="Courier New" w:hAnsi="Courier New" w:cs="Courier New"/>
+        </w:rPr>
+      </w:pPr>
+      <w:r>
+        <w:rPr>
+          <w:rFonts w:ascii="Courier New" w:hAnsi="Courier New" w:cs="Courier New"/>
+        </w:rPr>
+        <w:t>WHERE P.color=’red’ AND P.pid = C.pid )</w:t>
+      </w:r>
+    </w:p>
+    <w:p>
+      <w:pPr>
+        <w:spacing w:after="0" w:line="240" w:lineRule="auto"/>
+        <w:rPr>
+          <w:rFonts w:ascii="Courier New" w:hAnsi="Courier New" w:cs="Courier New"/>
+        </w:rPr>
+      </w:pPr>
+    </w:p>
+    <w:p>
+      <w:pPr>
+        <w:spacing w:after="0" w:line="240" w:lineRule="auto"/>
+        <w:rPr>
+          <w:rFonts w:ascii="Courier New" w:hAnsi="Courier New" w:cs="Courier New"/>
+        </w:rPr>
+      </w:pPr>
+    </w:p>
+    <w:p>
+      <w:pPr>
+        <w:spacing w:after="0" w:line="240" w:lineRule="auto"/>
+        <w:rPr>
+          <w:rFonts w:ascii="Courier New" w:hAnsi="Courier New" w:cs="Courier New"/>
+          <w:b/>
+        </w:rPr>
+      </w:pPr>
+      <w:r>
+        <w:rPr>
+          <w:rFonts w:ascii="Courier New" w:hAnsi="Courier New" w:cs="Courier New"/>
+          <w:b/>
+        </w:rPr>
+        <w:t>Retrieve the sids of suppliers who supply some red part or are at 221 Packer Street.</w:t>
+      </w:r>
+    </w:p>
+    <w:p>
+      <w:pPr>
+        <w:spacing w:after="0" w:line="240" w:lineRule="auto"/>
+        <w:rPr>
+          <w:rFonts w:ascii="Courier New" w:hAnsi="Courier New" w:cs="Courier New"/>
+        </w:rPr>
+      </w:pPr>
+      <w:r>
+        <w:rPr>
+          <w:rFonts w:ascii="Courier New" w:hAnsi="Courier New" w:cs="Courier New"/>
+        </w:rPr>
+        <w:t>SELECT S.sid</w:t>
+      </w:r>
+    </w:p>
+    <w:p>
+      <w:pPr>
+        <w:spacing w:after="0" w:line="240" w:lineRule="auto"/>
+        <w:rPr>
+          <w:rFonts w:ascii="Courier New" w:hAnsi="Courier New" w:cs="Courier New"/>
+        </w:rPr>
+      </w:pPr>
+      <w:r>
+        <w:rPr>
+          <w:rFonts w:ascii="Courier New" w:hAnsi="Courier New" w:cs="Courier New"/>
+        </w:rPr>
+        <w:t>FROM Suppliers S</w:t>
+      </w:r>
+    </w:p>
+    <w:p>
+      <w:pPr>
+        <w:spacing w:after="0" w:line="240" w:lineRule="auto"/>
+        <w:rPr>
+          <w:rFonts w:ascii="Courier New" w:hAnsi="Courier New" w:cs="Courier New"/>
+        </w:rPr>
+      </w:pPr>
+      <w:r>
+        <w:rPr>
+          <w:rFonts w:ascii="Courier New" w:hAnsi="Courier New" w:cs="Courier New"/>
+        </w:rPr>
+        <w:t xml:space="preserve">WHERE S.address = ‘221 Packer </w:t>
+      </w:r>
+      <w:r>
+        <w:rPr>
+          <w:rFonts w:ascii="Courier New" w:hAnsi="Courier New" w:cs="Courier New"/>
+        </w:rPr>
+        <w:t>S</w:t>
+      </w:r>
+      <w:r>
+        <w:rPr>
+          <w:rFonts w:ascii="Courier New" w:hAnsi="Courier New" w:cs="Courier New"/>
+        </w:rPr>
+        <w:t>treet’</w:t>
+      </w:r>
+    </w:p>
+    <w:p>
+      <w:pPr>
+        <w:spacing w:after="0" w:line="240" w:lineRule="auto"/>
+        <w:rPr>
+          <w:rFonts w:ascii="Courier New" w:hAnsi="Courier New" w:cs="Courier New"/>
+        </w:rPr>
+      </w:pPr>
+      <w:r>
+        <w:rPr>
+          <w:rFonts w:ascii="Courier New" w:hAnsi="Courier New" w:cs="Courier New"/>
+        </w:rPr>
+        <w:t>OR S.sid IN ( SELECT C.sid</w:t>
+      </w:r>
+    </w:p>
+    <w:p>
+      <w:pPr>
+        <w:spacing w:after="0" w:line="240" w:lineRule="auto"/>
+        <w:rPr>
+          <w:rFonts w:ascii="Courier New" w:hAnsi="Courier New" w:cs="Courier New"/>
+        </w:rPr>
+      </w:pPr>
+      <w:r>
+        <w:rPr>
+          <w:rFonts w:ascii="Courier New" w:hAnsi="Courier New" w:cs="Courier New"/>
+        </w:rPr>
+        <w:t>FROM Parts P, Catalog C</w:t>
+      </w:r>
+    </w:p>
+    <w:p>
+      <w:pPr>
+        <w:spacing w:after="0" w:line="240" w:lineRule="auto"/>
+        <w:rPr>
+          <w:rFonts w:ascii="Courier New" w:hAnsi="Courier New" w:cs="Courier New"/>
+        </w:rPr>
+      </w:pPr>
+      <w:r>
+        <w:rPr>
+          <w:rFonts w:ascii="Courier New" w:hAnsi="Courier New" w:cs="Courier New"/>
+        </w:rPr>
+        <w:t>WHERE P.color=’red’ AND P.pid = C.pid )</w:t>
+      </w:r>
+    </w:p>
+    <w:p>
+      <w:pPr>
+        <w:spacing w:after="0" w:line="240" w:lineRule="auto"/>
+        <w:rPr>
+          <w:rFonts w:ascii="Courier New" w:hAnsi="Courier New" w:cs="Courier New"/>
+        </w:rPr>
+      </w:pPr>
+    </w:p>
+    <w:p>
+      <w:pPr>
+        <w:spacing w:after="0" w:line="240" w:lineRule="auto"/>
+        <w:rPr>
+          <w:rFonts w:ascii="Courier New" w:hAnsi="Courier New" w:cs="Courier New"/>
+          <w:b/>
+        </w:rPr>
+      </w:pPr>
+      <w:r>
+        <w:rPr>
+          <w:rFonts w:ascii="Courier New" w:hAnsi="Courier New" w:cs="Courier New"/>
+          <w:b/>
+        </w:rPr>
+        <w:t>Retrieve the sids of suppliers who supply some red or green part.</w:t>
+      </w:r>
+    </w:p>
+    <w:p>
+      <w:pPr>
+        <w:spacing w:after="0" w:line="240" w:lineRule="auto"/>
+        <w:rPr>
+          <w:rFonts w:ascii="Courier New" w:hAnsi="Courier New" w:cs="Courier New"/>
+        </w:rPr>
+      </w:pPr>
+      <w:r>
+        <w:rPr>
+          <w:rFonts w:ascii="Courier New" w:hAnsi="Courier New" w:cs="Courier New"/>
+        </w:rPr>
+        <w:t>SELECT DISTINCT C.sid</w:t>
+      </w:r>
+    </w:p>
+    <w:p>
+      <w:pPr>
+        <w:spacing w:after="0" w:line="240" w:lineRule="auto"/>
+        <w:rPr>
+          <w:rFonts w:ascii="Courier New" w:hAnsi="Courier New" w:cs="Courier New"/>
+        </w:rPr>
+      </w:pPr>
+      <w:r>
+        <w:rPr>
+          <w:rFonts w:ascii="Courier New" w:hAnsi="Courier New" w:cs="Courier New"/>
+        </w:rPr>
+        <w:t>FROM Catalog C, Parts P</w:t>
+      </w:r>
+    </w:p>
+    <w:p>
+      <w:pPr>
+        <w:spacing w:after="0" w:line="240" w:lineRule="auto"/>
+        <w:rPr>
+          <w:rFonts w:ascii="Courier New" w:hAnsi="Courier New" w:cs="Courier New"/>
+        </w:rPr>
+      </w:pPr>
+      <w:r>
+        <w:rPr>
+          <w:rFonts w:ascii="Courier New" w:hAnsi="Courier New" w:cs="Courier New"/>
+        </w:rPr>
+        <w:t>WHERE C.pid = P.pid AND P.color = ‘Red'</w:t>
+      </w:r>
+    </w:p>
+    <w:p>
+      <w:pPr>
+        <w:spacing w:after="0" w:line="240" w:lineRule="auto"/>
+        <w:rPr>
+          <w:rFonts w:ascii="Courier New" w:hAnsi="Courier New" w:cs="Courier New"/>
+        </w:rPr>
+      </w:pPr>
+      <w:r>
+        <w:rPr>
+          <w:rFonts w:ascii="Courier New" w:hAnsi="Courier New" w:cs="Courier New"/>
+        </w:rPr>
+        <w:t>UNION</w:t>
+      </w:r>
+    </w:p>
+    <w:p>
+      <w:pPr>
+        <w:spacing w:after="0" w:line="240" w:lineRule="auto"/>
+        <w:rPr>
+          <w:rFonts w:ascii="Courier New" w:hAnsi="Courier New" w:cs="Courier New"/>
+        </w:rPr>
+      </w:pPr>
+      <w:r>
+        <w:rPr>
+          <w:rFonts w:ascii="Courier New" w:hAnsi="Courier New" w:cs="Courier New"/>
+        </w:rPr>
+        <w:t>SELECT DISTINCT C1.sid</w:t>
+      </w:r>
+    </w:p>
+    <w:p>
+      <w:pPr>
+        <w:spacing w:after="0" w:line="240" w:lineRule="auto"/>
+        <w:rPr>
+          <w:rFonts w:ascii="Courier New" w:hAnsi="Courier New" w:cs="Courier New"/>
+        </w:rPr>
+      </w:pPr>
+      <w:r>
+        <w:rPr>
+          <w:rFonts w:ascii="Courier New" w:hAnsi="Courier New" w:cs="Courier New"/>
+        </w:rPr>
+        <w:t>FROM Catalog C1, Parts P1</w:t>
+      </w:r>
+    </w:p>
+    <w:p>
+      <w:pPr>
+        <w:spacing w:after="0" w:line="240" w:lineRule="auto"/>
+        <w:rPr>
+          <w:rFonts w:ascii="Courier New" w:hAnsi="Courier New" w:cs="Courier New"/>
+        </w:rPr>
+      </w:pPr>
+      <w:r>
+        <w:rPr>
+          <w:rFonts w:ascii="Courier New" w:hAnsi="Courier New" w:cs="Courier New"/>
+        </w:rPr>
+        <w:t>WHERE C1.pid = P1.pid AND P1.color = ‘Green'</w:t>
+      </w:r>
+    </w:p>
+    <w:p>
+      <w:pPr>
+        <w:spacing w:after="0" w:line="240" w:lineRule="auto"/>
+        <w:rPr>
+          <w:rFonts w:ascii="Courier New" w:hAnsi="Courier New" w:cs="Courier New"/>
+        </w:rPr>
+      </w:pPr>
+    </w:p>
+    <w:p>
+      <w:pPr>
+        <w:spacing w:after="0" w:line="240" w:lineRule="auto"/>
+        <w:rPr>
+          <w:rFonts w:ascii="Courier New" w:hAnsi="Courier New" w:cs="Courier New"/>
+          <w:b/>
+        </w:rPr>
+      </w:pPr>
+      <w:r>
+        <w:rPr>
+          <w:rFonts w:ascii="Courier New" w:hAnsi="Courier New" w:cs="Courier New"/>
+          <w:b/>
+        </w:rPr>
+        <w:t>Display the details of the parts for which the name has the alphabet ‘M’ as the first letter and having at least 5 characters.</w:t>
+      </w:r>
+    </w:p>
+    <w:p>
+      <w:pPr>
+        <w:spacing w:after="0" w:line="240" w:lineRule="auto"/>
+        <w:rPr>
+          <w:rFonts w:ascii="Courier New" w:hAnsi="Courier New" w:cs="Courier New"/>
+        </w:rPr>
+      </w:pPr>
+      <w:r>
+        <w:rPr>
+          <w:rFonts w:ascii="Courier New" w:hAnsi="Courier New" w:cs="Courier New"/>
+        </w:rPr>
+        <w:t>SELECT *</w:t>
+      </w:r>
+    </w:p>
+    <w:p>
+      <w:pPr>
+        <w:spacing w:after="0" w:line="240" w:lineRule="auto"/>
+        <w:rPr>
+          <w:rFonts w:ascii="Courier New" w:hAnsi="Courier New" w:cs="Courier New"/>
+        </w:rPr>
+      </w:pPr>
+      <w:r>
+        <w:rPr>
+          <w:rFonts w:ascii="Courier New" w:hAnsi="Courier New" w:cs="Courier New"/>
+        </w:rPr>
+        <w:t>FROM parts</w:t>
+      </w:r>
+    </w:p>
+    <w:p>
+      <w:pPr>
+        <w:spacing w:after="0" w:line="240" w:lineRule="auto"/>
+        <w:rPr>
+          <w:rFonts w:ascii="Courier New" w:hAnsi="Courier New" w:cs="Courier New"/>
+        </w:rPr>
+      </w:pPr>
+      <w:r>
+        <w:rPr>
+          <w:rFonts w:ascii="Courier New" w:hAnsi="Courier New" w:cs="Courier New"/>
+        </w:rPr>
+        <w:t>WHERE name LIKE ‘M____%’</w:t>
+      </w:r>
+    </w:p>
+    <w:p>
+      <w:pPr>
+        <w:spacing w:after="0" w:line="240" w:lineRule="auto"/>
+        <w:rPr>
+          <w:rFonts w:ascii="Courier New" w:hAnsi="Courier New" w:cs="Courier New"/>
+        </w:rPr>
+      </w:pPr>
+    </w:p>
+    <w:p>
+      <w:pPr>
+        <w:spacing w:after="0" w:line="240" w:lineRule="auto"/>
+        <w:rPr>
+          <w:rFonts w:ascii="Courier New" w:hAnsi="Courier New" w:cs="Courier New"/>
+          <w:b/>
+        </w:rPr>
+      </w:pPr>
+      <w:r>
+        <w:rPr>
+          <w:rFonts w:ascii="Courier New" w:hAnsi="Courier New" w:cs="Courier New"/>
+          <w:b/>
+        </w:rPr>
+        <w:t>Delete the supplier record with supplier id 101</w:t>
+      </w:r>
+    </w:p>
+    <w:p>
+      <w:pPr>
+        <w:spacing w:after="0" w:line="240" w:lineRule="auto"/>
+        <w:rPr>
+          <w:rFonts w:ascii="Courier New" w:hAnsi="Courier New" w:cs="Courier New"/>
+        </w:rPr>
+      </w:pPr>
+      <w:r>
+        <w:rPr>
+          <w:rFonts w:ascii="Courier New" w:hAnsi="Courier New" w:cs="Courier New"/>
+        </w:rPr>
+        <w:t>DELETE</w:t>
+      </w:r>
+      <w:r>
+        <w:rPr>
+          <w:rFonts w:ascii="Courier New" w:hAnsi="Courier New" w:cs="Courier New"/>
+        </w:rPr>
+        <w:t xml:space="preserve"> FROM supplier WHERE sid = 101</w:t>
+      </w:r>
       <w:bookmarkStart w:id="0" w:name="_GoBack"/>
       <w:bookmarkEnd w:id="0"/>
-    </w:p>
-    <w:p>
-      <w:pPr>
-        <w:rPr>
-          <w:rFonts w:ascii="Courier New" w:hAnsi="Courier New" w:cs="Courier New"/>
-          <w:b/>
-        </w:rPr>
-      </w:pPr>
     </w:p>
     <w:sectPr>
       <w:pgSz w:w="12240" w:h="15840"/>

</xml_diff>